<commit_message>
design section prototype 1
</commit_message>
<xml_diff>
--- a/Design Section.docx
+++ b/Design Section.docx
@@ -7,6 +7,25 @@
         <w:rPr>
           <w:b/>
           <w:bCs/>
+          <w:sz w:val="48"/>
+          <w:szCs w:val="48"/>
+        </w:rPr>
+      </w:pPr>
+      <w:r>
+        <w:rPr>
+          <w:b/>
+          <w:bCs/>
+          <w:sz w:val="48"/>
+          <w:szCs w:val="48"/>
+        </w:rPr>
+        <w:t>Design Section</w:t>
+      </w:r>
+    </w:p>
+    <w:p>
+      <w:pPr>
+        <w:rPr>
+          <w:b/>
+          <w:bCs/>
           <w:sz w:val="44"/>
           <w:szCs w:val="44"/>
         </w:rPr>
@@ -18,18 +37,17 @@
           <w:sz w:val="44"/>
           <w:szCs w:val="44"/>
         </w:rPr>
-        <w:t>Design Section</w:t>
-      </w:r>
-    </w:p>
-    <w:p>
-      <w:pPr>
+        <w:t>Prototype 1</w:t>
+      </w:r>
+      <w:r>
         <w:rPr>
           <w:b/>
           <w:bCs/>
           <w:sz w:val="44"/>
           <w:szCs w:val="44"/>
         </w:rPr>
-      </w:pPr>
+        <w:t xml:space="preserve"> </w:t>
+      </w:r>
       <w:r>
         <w:rPr>
           <w:b/>
@@ -37,7 +55,7 @@
           <w:sz w:val="44"/>
           <w:szCs w:val="44"/>
         </w:rPr>
-        <w:t>Prototype 1</w:t>
+        <w:t xml:space="preserve">- </w:t>
       </w:r>
       <w:r>
         <w:rPr>
@@ -46,7 +64,7 @@
           <w:sz w:val="44"/>
           <w:szCs w:val="44"/>
         </w:rPr>
-        <w:t xml:space="preserve"> </w:t>
+        <w:t>Main Page</w:t>
       </w:r>
       <w:r>
         <w:rPr>
@@ -55,46 +73,1272 @@
           <w:sz w:val="44"/>
           <w:szCs w:val="44"/>
         </w:rPr>
-        <w:t xml:space="preserve">- </w:t>
-      </w:r>
-      <w:r>
-        <w:rPr>
-          <w:b/>
-          <w:bCs/>
-          <w:sz w:val="44"/>
-          <w:szCs w:val="44"/>
-        </w:rPr>
-        <w:t xml:space="preserve">Main </w:t>
+        <w:t>:</w:t>
+      </w:r>
+    </w:p>
+    <w:p>
+      <w:r>
+        <w:t>Overview:</w:t>
+      </w:r>
+      <w:r>
+        <w:br/>
+        <w:t>In this section, I will plan the button-based navigation workflow to transition between different forms (pages) efficiently. The workflow will include determining user actions, creating form instances, and managing smooth transitions between pages. I will ensure proper navigation and data management where needed.</w:t>
+      </w:r>
+    </w:p>
+    <w:p>
+      <w:r>
+        <w:rPr>
+          <w:b/>
+          <w:bCs/>
+          <w:noProof/>
+        </w:rPr>
+        <w:pict w14:anchorId="6D61CE6B">
+          <v:rect id="_x0000_i1029" alt="" style="width:468pt;height:.05pt;mso-width-percent:0;mso-height-percent:0;mso-width-percent:0;mso-height-percent:0" o:hralign="center" o:hrstd="t" o:hr="t" fillcolor="#a0a0a0" stroked="f"/>
+        </w:pict>
+      </w:r>
+    </w:p>
+    <w:p>
+      <w:pPr>
+        <w:rPr>
+          <w:b/>
+          <w:bCs/>
+          <w:i/>
+          <w:iCs/>
+        </w:rPr>
+      </w:pPr>
+      <w:r>
+        <w:rPr>
+          <w:b/>
+          <w:bCs/>
+          <w:i/>
+          <w:iCs/>
+        </w:rPr>
+        <w:t>Step 1: Mapping Buttons to Open New Forms</w:t>
+      </w:r>
+    </w:p>
+    <w:p>
+      <w:r>
+        <w:t>To handle navigation between different pages, I will implement event handlers for each button. When a user clicks a button, the program will create an instance of the respective form, display it, and optionally hide the current form.</w:t>
+      </w:r>
+    </w:p>
+    <w:p>
+      <w:pPr>
+        <w:rPr>
+          <w:b/>
+          <w:bCs/>
+        </w:rPr>
+      </w:pPr>
+      <w:r>
+        <w:rPr>
+          <w:b/>
+          <w:bCs/>
+        </w:rPr>
+        <w:t>Pseudocode:</w:t>
+      </w:r>
+    </w:p>
+    <w:p>
+      <w:pPr>
+        <w:pStyle w:val="HTMLPreformatted"/>
+        <w:rPr>
+          <w:rStyle w:val="HTMLCode"/>
+          <w:rFonts w:eastAsiaTheme="majorEastAsia"/>
+        </w:rPr>
+      </w:pPr>
+      <w:r>
+        <w:rPr>
+          <w:rStyle w:val="HTMLCode"/>
+          <w:rFonts w:eastAsiaTheme="majorEastAsia"/>
+        </w:rPr>
+        <w:t>WHEN button is clicked:</w:t>
+      </w:r>
+    </w:p>
+    <w:p>
+      <w:pPr>
+        <w:pStyle w:val="HTMLPreformatted"/>
+        <w:rPr>
+          <w:rStyle w:val="HTMLCode"/>
+          <w:rFonts w:eastAsiaTheme="majorEastAsia"/>
+        </w:rPr>
+      </w:pPr>
+      <w:r>
+        <w:rPr>
+          <w:rStyle w:val="HTMLCode"/>
+          <w:rFonts w:eastAsiaTheme="majorEastAsia"/>
+        </w:rPr>
+        <w:t xml:space="preserve">    CREATE a new instance of the target form (e.g., </w:t>
+      </w:r>
+      <w:proofErr w:type="spellStart"/>
+      <w:r>
+        <w:rPr>
+          <w:rStyle w:val="HTMLCode"/>
+          <w:rFonts w:eastAsiaTheme="majorEastAsia"/>
+        </w:rPr>
+        <w:t>PracticePage</w:t>
+      </w:r>
+      <w:proofErr w:type="spellEnd"/>
+      <w:r>
+        <w:rPr>
+          <w:rStyle w:val="HTMLCode"/>
+          <w:rFonts w:eastAsiaTheme="majorEastAsia"/>
+        </w:rPr>
+        <w:t>)</w:t>
+      </w:r>
+    </w:p>
+    <w:p>
+      <w:pPr>
+        <w:pStyle w:val="HTMLPreformatted"/>
+        <w:rPr>
+          <w:rStyle w:val="HTMLCode"/>
+          <w:rFonts w:eastAsiaTheme="majorEastAsia"/>
+        </w:rPr>
+      </w:pPr>
+      <w:r>
+        <w:rPr>
+          <w:rStyle w:val="HTMLCode"/>
+          <w:rFonts w:eastAsiaTheme="majorEastAsia"/>
+        </w:rPr>
+        <w:t xml:space="preserve">    DISPLAY the target form</w:t>
+      </w:r>
+    </w:p>
+    <w:p>
+      <w:pPr>
+        <w:pStyle w:val="HTMLPreformatted"/>
+        <w:rPr>
+          <w:rStyle w:val="HTMLCode"/>
+          <w:rFonts w:eastAsiaTheme="majorEastAsia"/>
+        </w:rPr>
+      </w:pPr>
+      <w:r>
+        <w:rPr>
+          <w:rStyle w:val="HTMLCode"/>
+          <w:rFonts w:eastAsiaTheme="majorEastAsia"/>
+        </w:rPr>
+        <w:t xml:space="preserve">    HIDE the current form (optional)</w:t>
+      </w:r>
+    </w:p>
+    <w:p>
+      <w:pPr>
+        <w:pStyle w:val="HTMLPreformatted"/>
+      </w:pPr>
+    </w:p>
+    <w:p>
+      <w:r>
+        <w:rPr>
+          <w:b/>
+          <w:bCs/>
+        </w:rPr>
+        <w:t>Reason:</w:t>
+      </w:r>
+      <w:r>
+        <w:br/>
+        <w:t>Mapping buttons to specific actions allows the user to navigate through the program seamlessly. By creating a new form instance on a button click, I ensure that the program responds immediately to user input, improving interactivity and user experience. Hiding the current form (optional) prevents clutter on the screen and makes transitions smooth.</w:t>
+      </w:r>
+    </w:p>
+    <w:p>
+      <w:pPr>
+        <w:rPr>
+          <w:b/>
+          <w:bCs/>
+        </w:rPr>
+      </w:pPr>
+      <w:r>
+        <w:rPr>
+          <w:b/>
+          <w:bCs/>
+        </w:rPr>
+        <w:t>Approach:</w:t>
+      </w:r>
+    </w:p>
+    <w:p>
+      <w:pPr>
+        <w:numPr>
+          <w:ilvl w:val="0"/>
+          <w:numId w:val="2"/>
+        </w:numPr>
+      </w:pPr>
+      <w:r>
+        <w:t>I will define click event handlers for all navigation buttons.</w:t>
+      </w:r>
+    </w:p>
+    <w:p>
+      <w:pPr>
+        <w:numPr>
+          <w:ilvl w:val="0"/>
+          <w:numId w:val="2"/>
+        </w:numPr>
+      </w:pPr>
+      <w:r>
+        <w:t>Each event handler will create and show the respective form.</w:t>
+      </w:r>
+    </w:p>
+    <w:p>
+      <w:pPr>
+        <w:numPr>
+          <w:ilvl w:val="0"/>
+          <w:numId w:val="2"/>
+        </w:numPr>
+      </w:pPr>
+      <w:r>
+        <w:t>This ensures that user actions are mapped to their intended targets.</w:t>
+      </w:r>
+    </w:p>
+    <w:p>
+      <w:r>
+        <w:rPr>
+          <w:b/>
+          <w:bCs/>
+          <w:noProof/>
+        </w:rPr>
+        <w:pict w14:anchorId="01149C36">
+          <v:rect id="_x0000_i1028" alt="" style="width:468pt;height:.05pt;mso-width-percent:0;mso-height-percent:0;mso-width-percent:0;mso-height-percent:0" o:hralign="center" o:hrstd="t" o:hr="t" fillcolor="#a0a0a0" stroked="f"/>
+        </w:pict>
+      </w:r>
+    </w:p>
+    <w:p>
+      <w:pPr>
+        <w:rPr>
+          <w:b/>
+          <w:bCs/>
+          <w:i/>
+          <w:iCs/>
+        </w:rPr>
+      </w:pPr>
+      <w:r>
+        <w:rPr>
+          <w:b/>
+          <w:bCs/>
+          <w:i/>
+          <w:iCs/>
+        </w:rPr>
+        <w:t>Step 2: Implementing Navigation for Specific Pages</w:t>
+      </w:r>
+    </w:p>
+    <w:p>
+      <w:r>
+        <w:t>In this step, I will assign specific behavior to each button so that it opens the correct page. This will include buttons like "Mock Test," "Practice Page," and "Progress Page."</w:t>
+      </w:r>
+    </w:p>
+    <w:p>
+      <w:pPr>
+        <w:rPr>
+          <w:b/>
+          <w:bCs/>
+        </w:rPr>
+      </w:pPr>
+      <w:r>
+        <w:rPr>
+          <w:b/>
+          <w:bCs/>
+        </w:rPr>
+        <w:t>Pseudocode for Mock Test Page:</w:t>
+      </w:r>
+    </w:p>
+    <w:p>
+      <w:pPr>
+        <w:pStyle w:val="HTMLPreformatted"/>
+        <w:rPr>
+          <w:rStyle w:val="HTMLCode"/>
+          <w:rFonts w:eastAsiaTheme="majorEastAsia"/>
+        </w:rPr>
+      </w:pPr>
+      <w:r>
+        <w:rPr>
+          <w:rStyle w:val="HTMLCode"/>
+          <w:rFonts w:eastAsiaTheme="majorEastAsia"/>
+        </w:rPr>
+        <w:t xml:space="preserve">FUNCTION </w:t>
+      </w:r>
+      <w:proofErr w:type="spellStart"/>
+      <w:r>
+        <w:rPr>
+          <w:rStyle w:val="HTMLCode"/>
+          <w:rFonts w:eastAsiaTheme="majorEastAsia"/>
+        </w:rPr>
+        <w:t>Mock_test_</w:t>
       </w:r>
       <w:proofErr w:type="gramStart"/>
       <w:r>
         <w:rPr>
-          <w:b/>
-          <w:bCs/>
-          <w:sz w:val="44"/>
-          <w:szCs w:val="44"/>
-        </w:rPr>
-        <w:t xml:space="preserve">Page </w:t>
-      </w:r>
-      <w:r>
-        <w:rPr>
-          <w:b/>
-          <w:bCs/>
-          <w:sz w:val="44"/>
-          <w:szCs w:val="44"/>
-        </w:rPr>
-        <w:t>:</w:t>
+          <w:rStyle w:val="HTMLCode"/>
+          <w:rFonts w:eastAsiaTheme="majorEastAsia"/>
+        </w:rPr>
+        <w:t>Click</w:t>
+      </w:r>
+      <w:proofErr w:type="spellEnd"/>
+      <w:r>
+        <w:rPr>
+          <w:rStyle w:val="HTMLCode"/>
+          <w:rFonts w:eastAsiaTheme="majorEastAsia"/>
+        </w:rPr>
+        <w:t>(</w:t>
       </w:r>
       <w:proofErr w:type="gramEnd"/>
-    </w:p>
-    <w:p>
-      <w:pPr>
-        <w:rPr>
-          <w:b/>
-          <w:bCs/>
-          <w:sz w:val="44"/>
-          <w:szCs w:val="44"/>
-        </w:rPr>
+      <w:r>
+        <w:rPr>
+          <w:rStyle w:val="HTMLCode"/>
+          <w:rFonts w:eastAsiaTheme="majorEastAsia"/>
+        </w:rPr>
+        <w:t xml:space="preserve">event sender, event </w:t>
+      </w:r>
+      <w:proofErr w:type="spellStart"/>
+      <w:r>
+        <w:rPr>
+          <w:rStyle w:val="HTMLCode"/>
+          <w:rFonts w:eastAsiaTheme="majorEastAsia"/>
+        </w:rPr>
+        <w:t>args</w:t>
+      </w:r>
+      <w:proofErr w:type="spellEnd"/>
+      <w:r>
+        <w:rPr>
+          <w:rStyle w:val="HTMLCode"/>
+          <w:rFonts w:eastAsiaTheme="majorEastAsia"/>
+        </w:rPr>
+        <w:t>)</w:t>
+      </w:r>
+    </w:p>
+    <w:p>
+      <w:pPr>
+        <w:pStyle w:val="HTMLPreformatted"/>
+        <w:rPr>
+          <w:rStyle w:val="HTMLCode"/>
+          <w:rFonts w:eastAsiaTheme="majorEastAsia"/>
+        </w:rPr>
+      </w:pPr>
+      <w:r>
+        <w:rPr>
+          <w:rStyle w:val="HTMLCode"/>
+          <w:rFonts w:eastAsiaTheme="majorEastAsia"/>
+        </w:rPr>
+        <w:t xml:space="preserve">    CREATE new instance of </w:t>
+      </w:r>
+      <w:proofErr w:type="spellStart"/>
+      <w:r>
+        <w:rPr>
+          <w:rStyle w:val="HTMLCode"/>
+          <w:rFonts w:eastAsiaTheme="majorEastAsia"/>
+        </w:rPr>
+        <w:t>InstructionsForm</w:t>
+      </w:r>
+      <w:proofErr w:type="spellEnd"/>
+      <w:r>
+        <w:rPr>
+          <w:rStyle w:val="HTMLCode"/>
+          <w:rFonts w:eastAsiaTheme="majorEastAsia"/>
+        </w:rPr>
+        <w:t xml:space="preserve"> called </w:t>
+      </w:r>
+      <w:proofErr w:type="spellStart"/>
+      <w:r>
+        <w:rPr>
+          <w:rStyle w:val="HTMLCode"/>
+          <w:rFonts w:eastAsiaTheme="majorEastAsia"/>
+        </w:rPr>
+        <w:t>nextForm</w:t>
+      </w:r>
+      <w:proofErr w:type="spellEnd"/>
+    </w:p>
+    <w:p>
+      <w:pPr>
+        <w:pStyle w:val="HTMLPreformatted"/>
+        <w:rPr>
+          <w:rStyle w:val="HTMLCode"/>
+          <w:rFonts w:eastAsiaTheme="majorEastAsia"/>
+        </w:rPr>
+      </w:pPr>
+      <w:r>
+        <w:rPr>
+          <w:rStyle w:val="HTMLCode"/>
+          <w:rFonts w:eastAsiaTheme="majorEastAsia"/>
+        </w:rPr>
+        <w:t xml:space="preserve">    DISPLAY </w:t>
+      </w:r>
+      <w:proofErr w:type="spellStart"/>
+      <w:r>
+        <w:rPr>
+          <w:rStyle w:val="HTMLCode"/>
+          <w:rFonts w:eastAsiaTheme="majorEastAsia"/>
+        </w:rPr>
+        <w:t>nextForm</w:t>
+      </w:r>
+      <w:proofErr w:type="spellEnd"/>
+      <w:r>
+        <w:rPr>
+          <w:rStyle w:val="HTMLCode"/>
+          <w:rFonts w:eastAsiaTheme="majorEastAsia"/>
+        </w:rPr>
+        <w:t xml:space="preserve"> (Show it on the screen)</w:t>
+      </w:r>
+    </w:p>
+    <w:p>
+      <w:pPr>
+        <w:pStyle w:val="HTMLPreformatted"/>
+        <w:rPr>
+          <w:rStyle w:val="HTMLCode"/>
+          <w:rFonts w:eastAsiaTheme="majorEastAsia"/>
+        </w:rPr>
+      </w:pPr>
+      <w:r>
+        <w:rPr>
+          <w:rStyle w:val="HTMLCode"/>
+          <w:rFonts w:eastAsiaTheme="majorEastAsia"/>
+        </w:rPr>
+        <w:t xml:space="preserve">    HIDE the current form</w:t>
+      </w:r>
+    </w:p>
+    <w:p>
+      <w:pPr>
+        <w:pStyle w:val="HTMLPreformatted"/>
+        <w:rPr>
+          <w:rStyle w:val="HTMLCode"/>
+          <w:rFonts w:eastAsiaTheme="majorEastAsia"/>
+        </w:rPr>
+      </w:pPr>
+      <w:r>
+        <w:rPr>
+          <w:rStyle w:val="HTMLCode"/>
+          <w:rFonts w:eastAsiaTheme="majorEastAsia"/>
+        </w:rPr>
+        <w:t>END FUNCTION</w:t>
+      </w:r>
+    </w:p>
+    <w:p>
+      <w:pPr>
+        <w:pStyle w:val="HTMLPreformatted"/>
+        <w:rPr>
+          <w:rStyle w:val="HTMLCode"/>
+          <w:rFonts w:eastAsiaTheme="majorEastAsia"/>
+        </w:rPr>
+      </w:pPr>
+    </w:p>
+    <w:p>
+      <w:r>
+        <w:rPr>
+          <w:b/>
+          <w:bCs/>
+        </w:rPr>
+        <w:lastRenderedPageBreak/>
+        <w:t>Reason:</w:t>
+      </w:r>
+      <w:r>
+        <w:br/>
+        <w:t xml:space="preserve">By explicitly mapping each button to its respective page (e.g., </w:t>
+      </w:r>
+      <w:r>
+        <w:rPr>
+          <w:i/>
+          <w:iCs/>
+        </w:rPr>
+        <w:t>Mock Test</w:t>
+      </w:r>
+      <w:r>
+        <w:t xml:space="preserve"> button opens </w:t>
+      </w:r>
+      <w:proofErr w:type="spellStart"/>
+      <w:r>
+        <w:rPr>
+          <w:i/>
+          <w:iCs/>
+        </w:rPr>
+        <w:t>InstructionsForm</w:t>
+      </w:r>
+      <w:proofErr w:type="spellEnd"/>
+      <w:r>
+        <w:t>), I ensure that the program behaves predictably. This is important for user experience as the correct pages open in response to user clicks. Using clear logic in event handlers eliminates errors, such as the wrong form opening due to incorrect references.</w:t>
+      </w:r>
+    </w:p>
+    <w:p>
+      <w:pPr>
+        <w:rPr>
+          <w:b/>
+          <w:bCs/>
+        </w:rPr>
+      </w:pPr>
+      <w:r>
+        <w:rPr>
+          <w:b/>
+          <w:bCs/>
+        </w:rPr>
+        <w:t>What I will do:</w:t>
+      </w:r>
+    </w:p>
+    <w:p>
+      <w:pPr>
+        <w:numPr>
+          <w:ilvl w:val="0"/>
+          <w:numId w:val="3"/>
+        </w:numPr>
+      </w:pPr>
+      <w:r>
+        <w:t xml:space="preserve">For the "Mock Test" button, I will ensure that it opens the </w:t>
+      </w:r>
+      <w:proofErr w:type="spellStart"/>
+      <w:r>
+        <w:rPr>
+          <w:i/>
+          <w:iCs/>
+        </w:rPr>
+        <w:t>InstructionsForm</w:t>
+      </w:r>
+      <w:proofErr w:type="spellEnd"/>
+      <w:r>
+        <w:t xml:space="preserve"> page to provide instructions before proceeding to the test.</w:t>
+      </w:r>
+    </w:p>
+    <w:p>
+      <w:pPr>
+        <w:numPr>
+          <w:ilvl w:val="0"/>
+          <w:numId w:val="3"/>
+        </w:numPr>
+      </w:pPr>
+      <w:r>
+        <w:t>I will confirm that all button references are correct to avoid mismatches during navigation.</w:t>
+      </w:r>
+    </w:p>
+    <w:p>
+      <w:r>
+        <w:rPr>
+          <w:b/>
+          <w:bCs/>
+          <w:noProof/>
+        </w:rPr>
+        <w:pict w14:anchorId="2B062AAA">
+          <v:rect id="_x0000_i1027" alt="" style="width:468pt;height:.05pt;mso-width-percent:0;mso-height-percent:0;mso-width-percent:0;mso-height-percent:0" o:hralign="center" o:hrstd="t" o:hr="t" fillcolor="#a0a0a0" stroked="f"/>
+        </w:pict>
+      </w:r>
+    </w:p>
+    <w:p>
+      <w:pPr>
+        <w:rPr>
+          <w:b/>
+          <w:bCs/>
+          <w:i/>
+          <w:iCs/>
+        </w:rPr>
+      </w:pPr>
+      <w:r>
+        <w:rPr>
+          <w:b/>
+          <w:bCs/>
+          <w:i/>
+          <w:iCs/>
+        </w:rPr>
+        <w:t>Step 3: Passing Data to Progress Page</w:t>
+      </w:r>
+    </w:p>
+    <w:p>
+      <w:r>
+        <w:t xml:space="preserve">To design the </w:t>
+      </w:r>
+      <w:proofErr w:type="spellStart"/>
+      <w:r>
+        <w:rPr>
+          <w:i/>
+          <w:iCs/>
+        </w:rPr>
+        <w:t>Progress_Page</w:t>
+      </w:r>
+      <w:proofErr w:type="spellEnd"/>
+      <w:r>
+        <w:t xml:space="preserve">, I need to pass a dictionary that tracks test scores. This dictionary will store which tests have been attempted and their corresponding scores. I will retrieve the test scores from a global state or a centralized data class when creating the </w:t>
+      </w:r>
+      <w:proofErr w:type="spellStart"/>
+      <w:r>
+        <w:rPr>
+          <w:i/>
+          <w:iCs/>
+        </w:rPr>
+        <w:t>Progress_Page</w:t>
+      </w:r>
+      <w:proofErr w:type="spellEnd"/>
+      <w:r>
+        <w:t xml:space="preserve"> instance.</w:t>
+      </w:r>
+    </w:p>
+    <w:p>
+      <w:pPr>
+        <w:rPr>
+          <w:b/>
+          <w:bCs/>
+        </w:rPr>
+      </w:pPr>
+      <w:r>
+        <w:rPr>
+          <w:b/>
+          <w:bCs/>
+        </w:rPr>
+        <w:t>Pseudocode:</w:t>
+      </w:r>
+    </w:p>
+    <w:p>
+      <w:pPr>
+        <w:tabs>
+          <w:tab w:val="left" w:pos="916"/>
+          <w:tab w:val="left" w:pos="1832"/>
+          <w:tab w:val="left" w:pos="2748"/>
+          <w:tab w:val="left" w:pos="3664"/>
+          <w:tab w:val="left" w:pos="4580"/>
+          <w:tab w:val="left" w:pos="5496"/>
+          <w:tab w:val="left" w:pos="6412"/>
+          <w:tab w:val="left" w:pos="7328"/>
+          <w:tab w:val="left" w:pos="8244"/>
+          <w:tab w:val="left" w:pos="9160"/>
+          <w:tab w:val="left" w:pos="10076"/>
+          <w:tab w:val="left" w:pos="10992"/>
+          <w:tab w:val="left" w:pos="11908"/>
+          <w:tab w:val="left" w:pos="12824"/>
+          <w:tab w:val="left" w:pos="13740"/>
+          <w:tab w:val="left" w:pos="14656"/>
+        </w:tabs>
+        <w:spacing w:after="0" w:line="240" w:lineRule="auto"/>
+        <w:rPr>
+          <w:rFonts w:ascii="Courier New" w:eastAsia="Times New Roman" w:hAnsi="Courier New" w:cs="Courier New"/>
+          <w:kern w:val="0"/>
+          <w:sz w:val="20"/>
+          <w:szCs w:val="20"/>
+          <w14:ligatures w14:val="none"/>
+        </w:rPr>
+      </w:pPr>
+      <w:r>
+        <w:rPr>
+          <w:rFonts w:ascii="Courier New" w:eastAsia="Times New Roman" w:hAnsi="Courier New" w:cs="Courier New"/>
+          <w:kern w:val="0"/>
+          <w:sz w:val="20"/>
+          <w:szCs w:val="20"/>
+          <w14:ligatures w14:val="none"/>
+        </w:rPr>
+        <w:t xml:space="preserve">FUNCTION </w:t>
+      </w:r>
+      <w:proofErr w:type="spellStart"/>
+      <w:r>
+        <w:rPr>
+          <w:rFonts w:ascii="Courier New" w:eastAsia="Times New Roman" w:hAnsi="Courier New" w:cs="Courier New"/>
+          <w:kern w:val="0"/>
+          <w:sz w:val="20"/>
+          <w:szCs w:val="20"/>
+          <w14:ligatures w14:val="none"/>
+        </w:rPr>
+        <w:t>Progress_</w:t>
+      </w:r>
+      <w:proofErr w:type="gramStart"/>
+      <w:r>
+        <w:rPr>
+          <w:rFonts w:ascii="Courier New" w:eastAsia="Times New Roman" w:hAnsi="Courier New" w:cs="Courier New"/>
+          <w:kern w:val="0"/>
+          <w:sz w:val="20"/>
+          <w:szCs w:val="20"/>
+          <w14:ligatures w14:val="none"/>
+        </w:rPr>
+        <w:t>Click</w:t>
+      </w:r>
+      <w:proofErr w:type="spellEnd"/>
+      <w:r>
+        <w:rPr>
+          <w:rFonts w:ascii="Courier New" w:eastAsia="Times New Roman" w:hAnsi="Courier New" w:cs="Courier New"/>
+          <w:kern w:val="0"/>
+          <w:sz w:val="20"/>
+          <w:szCs w:val="20"/>
+          <w14:ligatures w14:val="none"/>
+        </w:rPr>
+        <w:t>(</w:t>
+      </w:r>
+      <w:proofErr w:type="gramEnd"/>
+      <w:r>
+        <w:rPr>
+          <w:rFonts w:ascii="Courier New" w:eastAsia="Times New Roman" w:hAnsi="Courier New" w:cs="Courier New"/>
+          <w:kern w:val="0"/>
+          <w:sz w:val="20"/>
+          <w:szCs w:val="20"/>
+          <w14:ligatures w14:val="none"/>
+        </w:rPr>
+        <w:t xml:space="preserve">event sender, event </w:t>
+      </w:r>
+      <w:proofErr w:type="spellStart"/>
+      <w:r>
+        <w:rPr>
+          <w:rFonts w:ascii="Courier New" w:eastAsia="Times New Roman" w:hAnsi="Courier New" w:cs="Courier New"/>
+          <w:kern w:val="0"/>
+          <w:sz w:val="20"/>
+          <w:szCs w:val="20"/>
+          <w14:ligatures w14:val="none"/>
+        </w:rPr>
+        <w:t>args</w:t>
+      </w:r>
+      <w:proofErr w:type="spellEnd"/>
+      <w:r>
+        <w:rPr>
+          <w:rFonts w:ascii="Courier New" w:eastAsia="Times New Roman" w:hAnsi="Courier New" w:cs="Courier New"/>
+          <w:kern w:val="0"/>
+          <w:sz w:val="20"/>
+          <w:szCs w:val="20"/>
+          <w14:ligatures w14:val="none"/>
+        </w:rPr>
+        <w:t>)</w:t>
+      </w:r>
+    </w:p>
+    <w:p>
+      <w:pPr>
+        <w:tabs>
+          <w:tab w:val="left" w:pos="916"/>
+          <w:tab w:val="left" w:pos="1832"/>
+          <w:tab w:val="left" w:pos="2748"/>
+          <w:tab w:val="left" w:pos="3664"/>
+          <w:tab w:val="left" w:pos="4580"/>
+          <w:tab w:val="left" w:pos="5496"/>
+          <w:tab w:val="left" w:pos="6412"/>
+          <w:tab w:val="left" w:pos="7328"/>
+          <w:tab w:val="left" w:pos="8244"/>
+          <w:tab w:val="left" w:pos="9160"/>
+          <w:tab w:val="left" w:pos="10076"/>
+          <w:tab w:val="left" w:pos="10992"/>
+          <w:tab w:val="left" w:pos="11908"/>
+          <w:tab w:val="left" w:pos="12824"/>
+          <w:tab w:val="left" w:pos="13740"/>
+          <w:tab w:val="left" w:pos="14656"/>
+        </w:tabs>
+        <w:spacing w:after="0" w:line="240" w:lineRule="auto"/>
+        <w:rPr>
+          <w:rFonts w:ascii="Courier New" w:eastAsia="Times New Roman" w:hAnsi="Courier New" w:cs="Courier New"/>
+          <w:kern w:val="0"/>
+          <w:sz w:val="20"/>
+          <w:szCs w:val="20"/>
+          <w14:ligatures w14:val="none"/>
+        </w:rPr>
+      </w:pPr>
+      <w:r>
+        <w:rPr>
+          <w:rFonts w:ascii="Courier New" w:eastAsia="Times New Roman" w:hAnsi="Courier New" w:cs="Courier New"/>
+          <w:kern w:val="0"/>
+          <w:sz w:val="20"/>
+          <w:szCs w:val="20"/>
+          <w14:ligatures w14:val="none"/>
+        </w:rPr>
+        <w:t xml:space="preserve">    RETRIEVE </w:t>
+      </w:r>
+      <w:proofErr w:type="spellStart"/>
+      <w:r>
+        <w:rPr>
+          <w:rFonts w:ascii="Courier New" w:eastAsia="Times New Roman" w:hAnsi="Courier New" w:cs="Courier New"/>
+          <w:kern w:val="0"/>
+          <w:sz w:val="20"/>
+          <w:szCs w:val="20"/>
+          <w14:ligatures w14:val="none"/>
+        </w:rPr>
+        <w:t>testScores</w:t>
+      </w:r>
+      <w:proofErr w:type="spellEnd"/>
+      <w:r>
+        <w:rPr>
+          <w:rFonts w:ascii="Courier New" w:eastAsia="Times New Roman" w:hAnsi="Courier New" w:cs="Courier New"/>
+          <w:kern w:val="0"/>
+          <w:sz w:val="20"/>
+          <w:szCs w:val="20"/>
+          <w14:ligatures w14:val="none"/>
+        </w:rPr>
+        <w:t xml:space="preserve"> dictionary from </w:t>
+      </w:r>
+      <w:proofErr w:type="spellStart"/>
+      <w:r>
+        <w:rPr>
+          <w:rFonts w:ascii="Courier New" w:eastAsia="Times New Roman" w:hAnsi="Courier New" w:cs="Courier New"/>
+          <w:kern w:val="0"/>
+          <w:sz w:val="20"/>
+          <w:szCs w:val="20"/>
+          <w14:ligatures w14:val="none"/>
+        </w:rPr>
+        <w:t>GlobalData</w:t>
+      </w:r>
+      <w:proofErr w:type="spellEnd"/>
+    </w:p>
+    <w:p>
+      <w:pPr>
+        <w:tabs>
+          <w:tab w:val="left" w:pos="916"/>
+          <w:tab w:val="left" w:pos="1832"/>
+          <w:tab w:val="left" w:pos="2748"/>
+          <w:tab w:val="left" w:pos="3664"/>
+          <w:tab w:val="left" w:pos="4580"/>
+          <w:tab w:val="left" w:pos="5496"/>
+          <w:tab w:val="left" w:pos="6412"/>
+          <w:tab w:val="left" w:pos="7328"/>
+          <w:tab w:val="left" w:pos="8244"/>
+          <w:tab w:val="left" w:pos="9160"/>
+          <w:tab w:val="left" w:pos="10076"/>
+          <w:tab w:val="left" w:pos="10992"/>
+          <w:tab w:val="left" w:pos="11908"/>
+          <w:tab w:val="left" w:pos="12824"/>
+          <w:tab w:val="left" w:pos="13740"/>
+          <w:tab w:val="left" w:pos="14656"/>
+        </w:tabs>
+        <w:spacing w:after="0" w:line="240" w:lineRule="auto"/>
+        <w:rPr>
+          <w:rFonts w:ascii="Courier New" w:eastAsia="Times New Roman" w:hAnsi="Courier New" w:cs="Courier New"/>
+          <w:kern w:val="0"/>
+          <w:sz w:val="20"/>
+          <w:szCs w:val="20"/>
+          <w14:ligatures w14:val="none"/>
+        </w:rPr>
+      </w:pPr>
+      <w:r>
+        <w:rPr>
+          <w:rFonts w:ascii="Courier New" w:eastAsia="Times New Roman" w:hAnsi="Courier New" w:cs="Courier New"/>
+          <w:kern w:val="0"/>
+          <w:sz w:val="20"/>
+          <w:szCs w:val="20"/>
+          <w14:ligatures w14:val="none"/>
+        </w:rPr>
+        <w:t xml:space="preserve">    CREATE new instance of </w:t>
+      </w:r>
+      <w:proofErr w:type="spellStart"/>
+      <w:r>
+        <w:rPr>
+          <w:rFonts w:ascii="Courier New" w:eastAsia="Times New Roman" w:hAnsi="Courier New" w:cs="Courier New"/>
+          <w:kern w:val="0"/>
+          <w:sz w:val="20"/>
+          <w:szCs w:val="20"/>
+          <w14:ligatures w14:val="none"/>
+        </w:rPr>
+        <w:t>Progress_Page</w:t>
+      </w:r>
+      <w:proofErr w:type="spellEnd"/>
+      <w:r>
+        <w:rPr>
+          <w:rFonts w:ascii="Courier New" w:eastAsia="Times New Roman" w:hAnsi="Courier New" w:cs="Courier New"/>
+          <w:kern w:val="0"/>
+          <w:sz w:val="20"/>
+          <w:szCs w:val="20"/>
+          <w14:ligatures w14:val="none"/>
+        </w:rPr>
+        <w:t xml:space="preserve"> called </w:t>
+      </w:r>
+      <w:proofErr w:type="spellStart"/>
+      <w:r>
+        <w:rPr>
+          <w:rFonts w:ascii="Courier New" w:eastAsia="Times New Roman" w:hAnsi="Courier New" w:cs="Courier New"/>
+          <w:kern w:val="0"/>
+          <w:sz w:val="20"/>
+          <w:szCs w:val="20"/>
+          <w14:ligatures w14:val="none"/>
+        </w:rPr>
+        <w:t>nextForm</w:t>
+      </w:r>
+      <w:proofErr w:type="spellEnd"/>
+      <w:r>
+        <w:rPr>
+          <w:rFonts w:ascii="Courier New" w:eastAsia="Times New Roman" w:hAnsi="Courier New" w:cs="Courier New"/>
+          <w:kern w:val="0"/>
+          <w:sz w:val="20"/>
+          <w:szCs w:val="20"/>
+          <w14:ligatures w14:val="none"/>
+        </w:rPr>
+        <w:t xml:space="preserve">, passing </w:t>
+      </w:r>
+      <w:proofErr w:type="spellStart"/>
+      <w:r>
+        <w:rPr>
+          <w:rFonts w:ascii="Courier New" w:eastAsia="Times New Roman" w:hAnsi="Courier New" w:cs="Courier New"/>
+          <w:kern w:val="0"/>
+          <w:sz w:val="20"/>
+          <w:szCs w:val="20"/>
+          <w14:ligatures w14:val="none"/>
+        </w:rPr>
+        <w:t>testScores</w:t>
+      </w:r>
+      <w:proofErr w:type="spellEnd"/>
+      <w:r>
+        <w:rPr>
+          <w:rFonts w:ascii="Courier New" w:eastAsia="Times New Roman" w:hAnsi="Courier New" w:cs="Courier New"/>
+          <w:kern w:val="0"/>
+          <w:sz w:val="20"/>
+          <w:szCs w:val="20"/>
+          <w14:ligatures w14:val="none"/>
+        </w:rPr>
+        <w:t xml:space="preserve"> as an argument</w:t>
+      </w:r>
+    </w:p>
+    <w:p>
+      <w:pPr>
+        <w:tabs>
+          <w:tab w:val="left" w:pos="916"/>
+          <w:tab w:val="left" w:pos="1832"/>
+          <w:tab w:val="left" w:pos="2748"/>
+          <w:tab w:val="left" w:pos="3664"/>
+          <w:tab w:val="left" w:pos="4580"/>
+          <w:tab w:val="left" w:pos="5496"/>
+          <w:tab w:val="left" w:pos="6412"/>
+          <w:tab w:val="left" w:pos="7328"/>
+          <w:tab w:val="left" w:pos="8244"/>
+          <w:tab w:val="left" w:pos="9160"/>
+          <w:tab w:val="left" w:pos="10076"/>
+          <w:tab w:val="left" w:pos="10992"/>
+          <w:tab w:val="left" w:pos="11908"/>
+          <w:tab w:val="left" w:pos="12824"/>
+          <w:tab w:val="left" w:pos="13740"/>
+          <w:tab w:val="left" w:pos="14656"/>
+        </w:tabs>
+        <w:spacing w:after="0" w:line="240" w:lineRule="auto"/>
+        <w:rPr>
+          <w:rFonts w:ascii="Courier New" w:eastAsia="Times New Roman" w:hAnsi="Courier New" w:cs="Courier New"/>
+          <w:kern w:val="0"/>
+          <w:sz w:val="20"/>
+          <w:szCs w:val="20"/>
+          <w14:ligatures w14:val="none"/>
+        </w:rPr>
+      </w:pPr>
+      <w:r>
+        <w:rPr>
+          <w:rFonts w:ascii="Courier New" w:eastAsia="Times New Roman" w:hAnsi="Courier New" w:cs="Courier New"/>
+          <w:kern w:val="0"/>
+          <w:sz w:val="20"/>
+          <w:szCs w:val="20"/>
+          <w14:ligatures w14:val="none"/>
+        </w:rPr>
+        <w:t xml:space="preserve">    DISPLAY </w:t>
+      </w:r>
+      <w:proofErr w:type="spellStart"/>
+      <w:r>
+        <w:rPr>
+          <w:rFonts w:ascii="Courier New" w:eastAsia="Times New Roman" w:hAnsi="Courier New" w:cs="Courier New"/>
+          <w:kern w:val="0"/>
+          <w:sz w:val="20"/>
+          <w:szCs w:val="20"/>
+          <w14:ligatures w14:val="none"/>
+        </w:rPr>
+        <w:t>nextForm</w:t>
+      </w:r>
+      <w:proofErr w:type="spellEnd"/>
+      <w:r>
+        <w:rPr>
+          <w:rFonts w:ascii="Courier New" w:eastAsia="Times New Roman" w:hAnsi="Courier New" w:cs="Courier New"/>
+          <w:kern w:val="0"/>
+          <w:sz w:val="20"/>
+          <w:szCs w:val="20"/>
+          <w14:ligatures w14:val="none"/>
+        </w:rPr>
+        <w:t xml:space="preserve"> (Show it on the screen)</w:t>
+      </w:r>
+    </w:p>
+    <w:p>
+      <w:pPr>
+        <w:tabs>
+          <w:tab w:val="left" w:pos="916"/>
+          <w:tab w:val="left" w:pos="1832"/>
+          <w:tab w:val="left" w:pos="2748"/>
+          <w:tab w:val="left" w:pos="3664"/>
+          <w:tab w:val="left" w:pos="4580"/>
+          <w:tab w:val="left" w:pos="5496"/>
+          <w:tab w:val="left" w:pos="6412"/>
+          <w:tab w:val="left" w:pos="7328"/>
+          <w:tab w:val="left" w:pos="8244"/>
+          <w:tab w:val="left" w:pos="9160"/>
+          <w:tab w:val="left" w:pos="10076"/>
+          <w:tab w:val="left" w:pos="10992"/>
+          <w:tab w:val="left" w:pos="11908"/>
+          <w:tab w:val="left" w:pos="12824"/>
+          <w:tab w:val="left" w:pos="13740"/>
+          <w:tab w:val="left" w:pos="14656"/>
+        </w:tabs>
+        <w:spacing w:after="0" w:line="240" w:lineRule="auto"/>
+        <w:rPr>
+          <w:rFonts w:ascii="Courier New" w:eastAsia="Times New Roman" w:hAnsi="Courier New" w:cs="Courier New"/>
+          <w:kern w:val="0"/>
+          <w:sz w:val="20"/>
+          <w:szCs w:val="20"/>
+          <w14:ligatures w14:val="none"/>
+        </w:rPr>
+      </w:pPr>
+      <w:r>
+        <w:rPr>
+          <w:rFonts w:ascii="Courier New" w:eastAsia="Times New Roman" w:hAnsi="Courier New" w:cs="Courier New"/>
+          <w:kern w:val="0"/>
+          <w:sz w:val="20"/>
+          <w:szCs w:val="20"/>
+          <w14:ligatures w14:val="none"/>
+        </w:rPr>
+        <w:t xml:space="preserve">    HIDE the current form</w:t>
+      </w:r>
+    </w:p>
+    <w:p>
+      <w:pPr>
+        <w:tabs>
+          <w:tab w:val="left" w:pos="916"/>
+          <w:tab w:val="left" w:pos="1832"/>
+          <w:tab w:val="left" w:pos="2748"/>
+          <w:tab w:val="left" w:pos="3664"/>
+          <w:tab w:val="left" w:pos="4580"/>
+          <w:tab w:val="left" w:pos="5496"/>
+          <w:tab w:val="left" w:pos="6412"/>
+          <w:tab w:val="left" w:pos="7328"/>
+          <w:tab w:val="left" w:pos="8244"/>
+          <w:tab w:val="left" w:pos="9160"/>
+          <w:tab w:val="left" w:pos="10076"/>
+          <w:tab w:val="left" w:pos="10992"/>
+          <w:tab w:val="left" w:pos="11908"/>
+          <w:tab w:val="left" w:pos="12824"/>
+          <w:tab w:val="left" w:pos="13740"/>
+          <w:tab w:val="left" w:pos="14656"/>
+        </w:tabs>
+        <w:spacing w:after="0" w:line="240" w:lineRule="auto"/>
+        <w:rPr>
+          <w:rFonts w:ascii="Courier New" w:eastAsia="Times New Roman" w:hAnsi="Courier New" w:cs="Courier New"/>
+          <w:kern w:val="0"/>
+          <w:sz w:val="20"/>
+          <w:szCs w:val="20"/>
+          <w14:ligatures w14:val="none"/>
+        </w:rPr>
+      </w:pPr>
+      <w:r>
+        <w:rPr>
+          <w:rFonts w:ascii="Courier New" w:eastAsia="Times New Roman" w:hAnsi="Courier New" w:cs="Courier New"/>
+          <w:kern w:val="0"/>
+          <w:sz w:val="20"/>
+          <w:szCs w:val="20"/>
+          <w14:ligatures w14:val="none"/>
+        </w:rPr>
+        <w:t>END FUNCTION</w:t>
+      </w:r>
+    </w:p>
+    <w:p>
+      <w:pPr>
+        <w:tabs>
+          <w:tab w:val="left" w:pos="916"/>
+          <w:tab w:val="left" w:pos="1832"/>
+          <w:tab w:val="left" w:pos="2748"/>
+          <w:tab w:val="left" w:pos="3664"/>
+          <w:tab w:val="left" w:pos="4580"/>
+          <w:tab w:val="left" w:pos="5496"/>
+          <w:tab w:val="left" w:pos="6412"/>
+          <w:tab w:val="left" w:pos="7328"/>
+          <w:tab w:val="left" w:pos="8244"/>
+          <w:tab w:val="left" w:pos="9160"/>
+          <w:tab w:val="left" w:pos="10076"/>
+          <w:tab w:val="left" w:pos="10992"/>
+          <w:tab w:val="left" w:pos="11908"/>
+          <w:tab w:val="left" w:pos="12824"/>
+          <w:tab w:val="left" w:pos="13740"/>
+          <w:tab w:val="left" w:pos="14656"/>
+        </w:tabs>
+        <w:spacing w:after="0" w:line="240" w:lineRule="auto"/>
+        <w:rPr>
+          <w:rFonts w:ascii="Courier New" w:eastAsia="Times New Roman" w:hAnsi="Courier New" w:cs="Courier New"/>
+          <w:kern w:val="0"/>
+          <w:sz w:val="20"/>
+          <w:szCs w:val="20"/>
+          <w14:ligatures w14:val="none"/>
+        </w:rPr>
+      </w:pPr>
+    </w:p>
+    <w:p>
+      <w:r>
+        <w:rPr>
+          <w:b/>
+          <w:bCs/>
+        </w:rPr>
+        <w:t>Reason:</w:t>
+      </w:r>
+      <w:r>
+        <w:br/>
+        <w:t xml:space="preserve">The </w:t>
+      </w:r>
+      <w:proofErr w:type="spellStart"/>
+      <w:r>
+        <w:rPr>
+          <w:i/>
+          <w:iCs/>
+        </w:rPr>
+        <w:t>Progress_Page</w:t>
+      </w:r>
+      <w:proofErr w:type="spellEnd"/>
+      <w:r>
+        <w:t xml:space="preserve"> needs access to user progress data to display attempted tests and scores. By retrieving the </w:t>
+      </w:r>
+      <w:proofErr w:type="spellStart"/>
+      <w:r>
+        <w:t>testScores</w:t>
+      </w:r>
+      <w:proofErr w:type="spellEnd"/>
+      <w:r>
+        <w:t xml:space="preserve"> dictionary from a global state and passing it to the </w:t>
+      </w:r>
+      <w:proofErr w:type="spellStart"/>
+      <w:r>
+        <w:rPr>
+          <w:i/>
+          <w:iCs/>
+        </w:rPr>
+        <w:t>Progress_Page</w:t>
+      </w:r>
+      <w:proofErr w:type="spellEnd"/>
+      <w:r>
+        <w:t>, I ensure that the page reflects up-to-date and relevant information. This design also promotes separation of concerns, as data management is handled separately from UI navigation.</w:t>
+      </w:r>
+    </w:p>
+    <w:p>
+      <w:pPr>
+        <w:rPr>
+          <w:b/>
+          <w:bCs/>
+        </w:rPr>
+      </w:pPr>
+      <w:r>
+        <w:rPr>
+          <w:b/>
+          <w:bCs/>
+        </w:rPr>
+        <w:t>What I will do:</w:t>
+      </w:r>
+    </w:p>
+    <w:p>
+      <w:pPr>
+        <w:numPr>
+          <w:ilvl w:val="0"/>
+          <w:numId w:val="4"/>
+        </w:numPr>
+      </w:pPr>
+      <w:r>
+        <w:t>I will add logic to retrieve test scores from a global data store.</w:t>
+      </w:r>
+    </w:p>
+    <w:p>
+      <w:pPr>
+        <w:numPr>
+          <w:ilvl w:val="0"/>
+          <w:numId w:val="4"/>
+        </w:numPr>
+      </w:pPr>
+      <w:r>
+        <w:t xml:space="preserve">I will pass this dictionary to the </w:t>
+      </w:r>
+      <w:proofErr w:type="spellStart"/>
+      <w:r>
+        <w:rPr>
+          <w:i/>
+          <w:iCs/>
+        </w:rPr>
+        <w:t>Progress_Page</w:t>
+      </w:r>
+      <w:proofErr w:type="spellEnd"/>
+      <w:r>
+        <w:t xml:space="preserve"> constructor when navigating to that form.</w:t>
+      </w:r>
+    </w:p>
+    <w:p>
+      <w:pPr>
+        <w:numPr>
+          <w:ilvl w:val="0"/>
+          <w:numId w:val="4"/>
+        </w:numPr>
+      </w:pPr>
+      <w:r>
+        <w:t xml:space="preserve">This allows the </w:t>
+      </w:r>
+      <w:proofErr w:type="spellStart"/>
+      <w:r>
+        <w:rPr>
+          <w:i/>
+          <w:iCs/>
+        </w:rPr>
+        <w:t>Progress_Page</w:t>
+      </w:r>
+      <w:proofErr w:type="spellEnd"/>
+      <w:r>
+        <w:t xml:space="preserve"> to display scores dynamically and provide real-time feedback to the user.</w:t>
+      </w:r>
+    </w:p>
+    <w:p>
+      <w:r>
+        <w:rPr>
+          <w:b/>
+          <w:bCs/>
+          <w:noProof/>
+        </w:rPr>
+        <w:pict w14:anchorId="7549FE43">
+          <v:rect id="_x0000_i1026" alt="" style="width:468pt;height:.05pt;mso-width-percent:0;mso-height-percent:0;mso-width-percent:0;mso-height-percent:0" o:hralign="center" o:hrstd="t" o:hr="t" fillcolor="#a0a0a0" stroked="f"/>
+        </w:pict>
+      </w:r>
+    </w:p>
+    <w:p>
+      <w:r>
+        <w:t>Final Workflow Summary</w:t>
+      </w:r>
+    </w:p>
+    <w:p>
+      <w:r>
+        <w:t>The finalized button navigation workflow will be implemented in three clear steps:</w:t>
+      </w:r>
+    </w:p>
+    <w:p>
+      <w:pPr>
+        <w:numPr>
+          <w:ilvl w:val="0"/>
+          <w:numId w:val="5"/>
+        </w:numPr>
+      </w:pPr>
+      <w:r>
+        <w:t>User Action: The program listens for button clicks.</w:t>
+      </w:r>
+    </w:p>
+    <w:p>
+      <w:pPr>
+        <w:numPr>
+          <w:ilvl w:val="0"/>
+          <w:numId w:val="5"/>
+        </w:numPr>
+      </w:pPr>
+      <w:r>
+        <w:t>Form Navigation: Based on the button clicked, I will create an instance of the corresponding form and display it.</w:t>
+      </w:r>
+    </w:p>
+    <w:p>
+      <w:pPr>
+        <w:numPr>
+          <w:ilvl w:val="0"/>
+          <w:numId w:val="5"/>
+        </w:numPr>
+      </w:pPr>
+      <w:r>
+        <w:lastRenderedPageBreak/>
+        <w:t xml:space="preserve">Data Management: For specific pages (e.g., </w:t>
+      </w:r>
+      <w:proofErr w:type="spellStart"/>
+      <w:r>
+        <w:rPr>
+          <w:i/>
+          <w:iCs/>
+        </w:rPr>
+        <w:t>Progress_Page</w:t>
+      </w:r>
+      <w:proofErr w:type="spellEnd"/>
+      <w:r>
+        <w:t>), I will pass necessary data to support dynamic content.</w:t>
+      </w:r>
+    </w:p>
+    <w:p>
+      <w:r>
+        <w:rPr>
+          <w:b/>
+          <w:bCs/>
+          <w:noProof/>
+        </w:rPr>
+        <w:pict w14:anchorId="159BAF6B">
+          <v:rect id="_x0000_i1025" alt="" style="width:468pt;height:.05pt;mso-width-percent:0;mso-height-percent:0;mso-width-percent:0;mso-height-percent:0" o:hralign="center" o:hrstd="t" o:hr="t" fillcolor="#a0a0a0" stroked="f"/>
+        </w:pict>
+      </w:r>
+    </w:p>
+    <w:p>
+      <w:r>
+        <w:t>Flowchart Representation</w:t>
+      </w:r>
+    </w:p>
+    <w:p>
+      <w:r>
+        <w:t>The following flowchart summarizes the Button Click Workflow:</w:t>
+      </w:r>
+    </w:p>
+    <w:p>
+      <w:pPr>
+        <w:jc w:val="center"/>
       </w:pPr>
       <w:r>
         <w:rPr>
@@ -105,9 +1349,9 @@
           <w:szCs w:val="40"/>
         </w:rPr>
         <w:drawing>
-          <wp:inline distT="0" distB="0" distL="0" distR="0" wp14:anchorId="278C973A" wp14:editId="5792538D">
-            <wp:extent cx="2425700" cy="6654800"/>
-            <wp:effectExtent l="0" t="0" r="0" b="0"/>
+          <wp:inline distT="0" distB="0" distL="0" distR="0" wp14:anchorId="6FAEE47B" wp14:editId="097448B6">
+            <wp:extent cx="1695204" cy="4109421"/>
+            <wp:effectExtent l="0" t="0" r="0" b="5715"/>
             <wp:docPr id="1450301809" name="Picture 1"/>
             <wp:cNvGraphicFramePr>
               <a:graphicFrameLocks xmlns:a="http://schemas.openxmlformats.org/drawingml/2006/main" noChangeAspect="1"/>
@@ -119,7 +1363,7 @@
                     <pic:cNvPr id="1450301809" name="Picture 1450301809"/>
                     <pic:cNvPicPr/>
                   </pic:nvPicPr>
-                  <pic:blipFill>
+                  <pic:blipFill rotWithShape="1">
                     <a:blip r:embed="rId5">
                       <a:extLst>
                         <a:ext uri="{28A0092B-C50C-407E-A947-70E740481C1C}">
@@ -127,18 +1371,25 @@
                         </a:ext>
                       </a:extLst>
                     </a:blip>
-                    <a:stretch>
-                      <a:fillRect/>
-                    </a:stretch>
+                    <a:srcRect t="11639"/>
+                    <a:stretch/>
                   </pic:blipFill>
-                  <pic:spPr>
+                  <pic:spPr bwMode="auto">
                     <a:xfrm>
                       <a:off x="0" y="0"/>
-                      <a:ext cx="2425700" cy="6654800"/>
+                      <a:ext cx="1701922" cy="4125705"/>
                     </a:xfrm>
                     <a:prstGeom prst="rect">
                       <a:avLst/>
                     </a:prstGeom>
+                    <a:ln>
+                      <a:noFill/>
+                    </a:ln>
+                    <a:extLst>
+                      <a:ext uri="{53640926-AAD7-44D8-BBD7-CCE9431645EC}">
+                        <a14:shadowObscured xmlns:a14="http://schemas.microsoft.com/office/drawing/2010/main"/>
+                      </a:ext>
+                    </a:extLst>
                   </pic:spPr>
                 </pic:pic>
               </a:graphicData>
@@ -148,870 +1399,9 @@
       </w:r>
     </w:p>
     <w:p>
-      <w:pPr>
-        <w:rPr>
-          <w:b/>
-          <w:bCs/>
-          <w:sz w:val="44"/>
-          <w:szCs w:val="44"/>
-        </w:rPr>
-      </w:pPr>
-    </w:p>
-    <w:p>
-      <w:pPr>
-        <w:rPr>
-          <w:b/>
-          <w:bCs/>
-          <w:sz w:val="40"/>
-          <w:szCs w:val="40"/>
-        </w:rPr>
-      </w:pPr>
-      <w:r>
-        <w:rPr>
-          <w:b/>
-          <w:bCs/>
-          <w:sz w:val="40"/>
-          <w:szCs w:val="40"/>
-        </w:rPr>
-        <w:t>Iteration</w:t>
-      </w:r>
-      <w:r>
-        <w:rPr>
-          <w:b/>
-          <w:bCs/>
-          <w:sz w:val="28"/>
-          <w:szCs w:val="28"/>
-        </w:rPr>
-        <w:t xml:space="preserve"> </w:t>
-      </w:r>
-      <w:r>
-        <w:rPr>
-          <w:b/>
-          <w:bCs/>
-          <w:sz w:val="40"/>
-          <w:szCs w:val="40"/>
-        </w:rPr>
-        <w:t>1</w:t>
-      </w:r>
-      <w:r>
-        <w:br/>
-      </w:r>
-      <w:r>
-        <w:rPr>
-          <w:b/>
-          <w:bCs/>
-        </w:rPr>
-        <w:t>Problem:</w:t>
-      </w:r>
-      <w:r>
-        <w:t xml:space="preserve"> How to Map buttons so that they open a new form?</w:t>
-      </w:r>
-      <w:r>
-        <w:br/>
-      </w:r>
-      <w:r>
-        <w:rPr>
-          <w:b/>
-          <w:bCs/>
-        </w:rPr>
-        <w:t>S</w:t>
-      </w:r>
-      <w:r>
-        <w:rPr>
-          <w:b/>
-          <w:bCs/>
-        </w:rPr>
-        <w:t>olution:</w:t>
-      </w:r>
-      <w:r>
-        <w:rPr>
-          <w:b/>
-          <w:bCs/>
-        </w:rPr>
-        <w:t xml:space="preserve"> </w:t>
-      </w:r>
-      <w:r>
-        <w:t xml:space="preserve">Applying the function with the Click Keyword with the name of the button </w:t>
-      </w:r>
-      <w:r>
-        <w:br/>
-      </w:r>
-      <w:r>
-        <w:br/>
-      </w:r>
-      <w:r>
-        <w:rPr>
-          <w:b/>
-          <w:bCs/>
-        </w:rPr>
-        <w:t>Psuedocode:</w:t>
-      </w:r>
-      <w:r>
-        <w:br/>
-      </w:r>
-      <w:r>
-        <w:rPr>
-          <w:b/>
-          <w:bCs/>
-          <w:highlight w:val="yellow"/>
-        </w:rPr>
-        <w:t>When button is clicked:</w:t>
-      </w:r>
-    </w:p>
-    <w:p>
-      <w:pPr>
-        <w:rPr>
-          <w:b/>
-          <w:bCs/>
-          <w:highlight w:val="yellow"/>
-        </w:rPr>
-      </w:pPr>
-      <w:r>
-        <w:rPr>
-          <w:b/>
-          <w:bCs/>
-          <w:highlight w:val="yellow"/>
-        </w:rPr>
-        <w:lastRenderedPageBreak/>
-        <w:t xml:space="preserve">    Create a new instance of the target form (e.g., PracticePage)</w:t>
-      </w:r>
-    </w:p>
-    <w:p>
-      <w:pPr>
-        <w:rPr>
-          <w:b/>
-          <w:bCs/>
-          <w:highlight w:val="yellow"/>
-        </w:rPr>
-      </w:pPr>
-      <w:r>
-        <w:rPr>
-          <w:b/>
-          <w:bCs/>
-          <w:highlight w:val="yellow"/>
-        </w:rPr>
-        <w:t xml:space="preserve">    Show the target form</w:t>
-      </w:r>
-    </w:p>
-    <w:p>
-      <w:pPr>
-        <w:rPr>
-          <w:b/>
-          <w:bCs/>
-          <w:sz w:val="32"/>
-          <w:szCs w:val="32"/>
-        </w:rPr>
-      </w:pPr>
-      <w:r>
-        <w:rPr>
-          <w:b/>
-          <w:bCs/>
-          <w:highlight w:val="yellow"/>
-        </w:rPr>
-        <w:t xml:space="preserve">    Hide the current form (optional)</w:t>
-      </w:r>
-      <w:r>
-        <w:br/>
-      </w:r>
-      <w:r>
-        <w:br/>
-      </w:r>
-      <w:r>
-        <w:rPr>
-          <w:b/>
-          <w:bCs/>
-          <w:sz w:val="40"/>
-          <w:szCs w:val="40"/>
-        </w:rPr>
-        <w:t>Iteration</w:t>
-      </w:r>
-      <w:r>
-        <w:rPr>
-          <w:b/>
-          <w:bCs/>
-          <w:sz w:val="28"/>
-          <w:szCs w:val="28"/>
-        </w:rPr>
-        <w:t xml:space="preserve"> </w:t>
-      </w:r>
-      <w:r>
-        <w:rPr>
-          <w:b/>
-          <w:bCs/>
-          <w:sz w:val="40"/>
-          <w:szCs w:val="40"/>
-        </w:rPr>
-        <w:t>2</w:t>
-      </w:r>
-    </w:p>
-    <w:p>
-      <w:pPr>
-        <w:rPr>
-          <w:b/>
-          <w:bCs/>
-        </w:rPr>
-      </w:pPr>
-      <w:r>
-        <w:rPr>
-          <w:b/>
-          <w:bCs/>
-        </w:rPr>
-        <w:t>Obstacle</w:t>
-      </w:r>
-      <w:r>
-        <w:t>: The Mock Test Page opening the Practice Page</w:t>
-      </w:r>
-      <w:r>
-        <w:br/>
-      </w:r>
-      <w:r>
-        <w:br/>
-      </w:r>
-      <w:r>
-        <w:rPr>
-          <w:b/>
-          <w:bCs/>
-        </w:rPr>
-        <w:t xml:space="preserve">Fix:  </w:t>
-      </w:r>
-      <w:r>
-        <w:t>Refrence Wasnt Named Right Hence Causing the Practice Page to open Rather Than Mock test Page</w:t>
-      </w:r>
-      <w:r>
-        <w:br/>
-      </w:r>
-      <w:r>
-        <w:br/>
-      </w:r>
-      <w:r>
-        <w:rPr>
-          <w:b/>
-          <w:bCs/>
-        </w:rPr>
-        <w:t>Psuedocode:</w:t>
-      </w:r>
-    </w:p>
-    <w:p>
-      <w:pPr>
-        <w:rPr>
-          <w:i/>
-          <w:iCs/>
-          <w:highlight w:val="yellow"/>
-        </w:rPr>
-      </w:pPr>
-      <w:r>
-        <w:rPr>
-          <w:i/>
-          <w:iCs/>
-          <w:highlight w:val="yellow"/>
-        </w:rPr>
-        <w:t>FUNCTION Mock_test_Click(event sender, event args)</w:t>
-      </w:r>
-    </w:p>
-    <w:p>
-      <w:pPr>
-        <w:rPr>
-          <w:i/>
-          <w:iCs/>
-          <w:highlight w:val="yellow"/>
-        </w:rPr>
-      </w:pPr>
-      <w:r>
-        <w:rPr>
-          <w:i/>
-          <w:iCs/>
-          <w:highlight w:val="yellow"/>
-        </w:rPr>
-        <w:t xml:space="preserve">    CREATE new instance of MockTest_Page called nextForm</w:t>
-      </w:r>
-    </w:p>
-    <w:p>
-      <w:pPr>
-        <w:rPr>
-          <w:i/>
-          <w:iCs/>
-          <w:highlight w:val="yellow"/>
-        </w:rPr>
-      </w:pPr>
-      <w:r>
-        <w:rPr>
-          <w:i/>
-          <w:iCs/>
-          <w:highlight w:val="yellow"/>
-        </w:rPr>
-        <w:t xml:space="preserve">    DISPLAY nextForm (Show it on the screen)</w:t>
-      </w:r>
-    </w:p>
-    <w:p>
-      <w:pPr>
-        <w:rPr>
-          <w:i/>
-          <w:iCs/>
-          <w:highlight w:val="yellow"/>
-        </w:rPr>
-      </w:pPr>
-      <w:r>
-        <w:rPr>
-          <w:i/>
-          <w:iCs/>
-          <w:highlight w:val="yellow"/>
-        </w:rPr>
-        <w:t xml:space="preserve">    HIDE the current form</w:t>
-      </w:r>
-    </w:p>
-    <w:p>
-      <w:pPr>
-        <w:rPr>
-          <w:b/>
-          <w:bCs/>
-          <w:sz w:val="32"/>
-          <w:szCs w:val="32"/>
-        </w:rPr>
-      </w:pPr>
-      <w:r>
-        <w:rPr>
-          <w:i/>
-          <w:iCs/>
-          <w:highlight w:val="yellow"/>
-        </w:rPr>
-        <w:t>END FUNCTION</w:t>
-      </w:r>
-      <w:r>
-        <w:rPr>
-          <w:i/>
-          <w:iCs/>
-        </w:rPr>
-        <w:br/>
-      </w:r>
-      <w:r>
-        <w:rPr>
-          <w:i/>
-          <w:iCs/>
-        </w:rPr>
-        <w:br/>
-      </w:r>
-      <w:r>
-        <w:rPr>
-          <w:b/>
-          <w:bCs/>
-          <w:sz w:val="40"/>
-          <w:szCs w:val="40"/>
-        </w:rPr>
-        <w:t xml:space="preserve">Iteration </w:t>
-      </w:r>
-      <w:r>
-        <w:rPr>
-          <w:b/>
-          <w:bCs/>
-          <w:sz w:val="40"/>
-          <w:szCs w:val="40"/>
-        </w:rPr>
-        <w:t>3</w:t>
-      </w:r>
-    </w:p>
-    <w:p>
-      <w:pPr>
-        <w:rPr>
-          <w:b/>
-          <w:bCs/>
-        </w:rPr>
-      </w:pPr>
-      <w:r>
-        <w:rPr>
-          <w:b/>
-          <w:bCs/>
-        </w:rPr>
-        <w:t>Update</w:t>
-      </w:r>
-      <w:r>
-        <w:t xml:space="preserve">: The Mock Test Page button now opens the Instruction form </w:t>
-      </w:r>
-      <w:r>
-        <w:br/>
-      </w:r>
-      <w:r>
-        <w:br/>
-      </w:r>
-      <w:r>
-        <w:rPr>
-          <w:b/>
-          <w:bCs/>
-        </w:rPr>
-        <w:t>Psuedocode:</w:t>
-      </w:r>
-    </w:p>
-    <w:p>
-      <w:pPr>
-        <w:rPr>
-          <w:b/>
-          <w:bCs/>
-          <w:i/>
-          <w:iCs/>
-          <w:highlight w:val="yellow"/>
-        </w:rPr>
-      </w:pPr>
-      <w:r>
-        <w:rPr>
-          <w:b/>
-          <w:bCs/>
-          <w:i/>
-          <w:iCs/>
-          <w:highlight w:val="yellow"/>
-        </w:rPr>
-        <w:t>FUNCTION Mock_test_Click(event sender, event args)</w:t>
-      </w:r>
-    </w:p>
-    <w:p>
-      <w:pPr>
-        <w:rPr>
-          <w:b/>
-          <w:bCs/>
-          <w:i/>
-          <w:iCs/>
-          <w:highlight w:val="yellow"/>
-        </w:rPr>
-      </w:pPr>
-      <w:r>
-        <w:rPr>
-          <w:b/>
-          <w:bCs/>
-          <w:i/>
-          <w:iCs/>
-          <w:highlight w:val="yellow"/>
-        </w:rPr>
-        <w:t xml:space="preserve">    CREATE new instance of InstructionsForm called nextForm</w:t>
-      </w:r>
-    </w:p>
-    <w:p>
-      <w:pPr>
-        <w:rPr>
-          <w:b/>
-          <w:bCs/>
-          <w:i/>
-          <w:iCs/>
-          <w:highlight w:val="yellow"/>
-        </w:rPr>
-      </w:pPr>
-      <w:r>
-        <w:rPr>
-          <w:b/>
-          <w:bCs/>
-          <w:i/>
-          <w:iCs/>
-          <w:highlight w:val="yellow"/>
-        </w:rPr>
-        <w:t xml:space="preserve">    DISPLAY nextForm (Show it on the screen)</w:t>
-      </w:r>
-    </w:p>
-    <w:p>
-      <w:pPr>
-        <w:rPr>
-          <w:b/>
-          <w:bCs/>
-          <w:i/>
-          <w:iCs/>
-          <w:highlight w:val="yellow"/>
-        </w:rPr>
-      </w:pPr>
-      <w:r>
-        <w:rPr>
-          <w:b/>
-          <w:bCs/>
-          <w:i/>
-          <w:iCs/>
-          <w:highlight w:val="yellow"/>
-        </w:rPr>
-        <w:t xml:space="preserve">    HIDE the current form</w:t>
-      </w:r>
-    </w:p>
-    <w:p>
-      <w:pPr>
-        <w:rPr>
-          <w:b/>
-          <w:bCs/>
-          <w:i/>
-          <w:iCs/>
-        </w:rPr>
-      </w:pPr>
-      <w:r>
-        <w:rPr>
-          <w:b/>
-          <w:bCs/>
-          <w:i/>
-          <w:iCs/>
-          <w:highlight w:val="yellow"/>
-        </w:rPr>
-        <w:t>END FUNCTION</w:t>
-      </w:r>
-    </w:p>
-    <w:p>
-      <w:pPr>
-        <w:rPr>
-          <w:b/>
-          <w:bCs/>
-          <w:i/>
-          <w:iCs/>
-        </w:rPr>
-      </w:pPr>
-      <w:r>
-        <w:rPr>
-          <w:b/>
-          <w:bCs/>
-          <w:sz w:val="36"/>
-          <w:szCs w:val="36"/>
-        </w:rPr>
-        <w:br/>
-      </w:r>
-      <w:r>
-        <w:rPr>
-          <w:b/>
-          <w:bCs/>
-          <w:sz w:val="40"/>
-          <w:szCs w:val="40"/>
-        </w:rPr>
-        <w:t xml:space="preserve">Iteration </w:t>
-      </w:r>
-      <w:r>
-        <w:rPr>
-          <w:b/>
-          <w:bCs/>
-          <w:sz w:val="40"/>
-          <w:szCs w:val="40"/>
-        </w:rPr>
-        <w:t>4</w:t>
-      </w:r>
-    </w:p>
-    <w:p>
-      <w:pPr>
-        <w:rPr>
-          <w:b/>
-          <w:bCs/>
-          <w:i/>
-          <w:iCs/>
-          <w:highlight w:val="yellow"/>
-        </w:rPr>
-      </w:pPr>
-      <w:r>
-        <w:rPr>
-          <w:b/>
-          <w:bCs/>
-        </w:rPr>
-        <w:t>Update:</w:t>
-      </w:r>
-      <w:r>
-        <w:t xml:space="preserve"> </w:t>
-      </w:r>
-      <w:r>
-        <w:t xml:space="preserve">The </w:t>
-      </w:r>
-      <w:r>
-        <w:t xml:space="preserve">New </w:t>
-      </w:r>
-      <w:r>
-        <w:t xml:space="preserve">Progress_Page constructor in </w:t>
-      </w:r>
-      <w:r>
-        <w:t xml:space="preserve">my new logic which will </w:t>
-      </w:r>
-      <w:r>
-        <w:t>require a Dictionary&lt;int, int&gt; argument that contains the scores for each test. This dictionary keeps track of which tests have been attempted and their respective scores.</w:t>
-      </w:r>
-      <w:r>
-        <w:t xml:space="preserve"> I</w:t>
-      </w:r>
-      <w:r>
-        <w:t xml:space="preserve"> need to pass this dictionary when creating an instance of Progress_Page. In your MockTest_Page, </w:t>
-      </w:r>
-      <w:r>
-        <w:t>I</w:t>
-      </w:r>
-      <w:r>
-        <w:t xml:space="preserve">already have a testScores dictionary that tracks the scores for each test. So, </w:t>
-      </w:r>
-      <w:r>
-        <w:t xml:space="preserve">I </w:t>
-      </w:r>
-      <w:r>
-        <w:t>can pass that dictionary when calling the constructor.</w:t>
-      </w:r>
-      <w:r>
-        <w:br/>
-      </w:r>
-      <w:r>
-        <w:br/>
-      </w:r>
-      <w:r>
-        <w:rPr>
-          <w:b/>
-          <w:bCs/>
-        </w:rPr>
-        <w:lastRenderedPageBreak/>
-        <w:t>Psuedocode</w:t>
-      </w:r>
-      <w:r>
-        <w:rPr>
-          <w:b/>
-          <w:bCs/>
-        </w:rPr>
-        <w:t>:</w:t>
-      </w:r>
-      <w:r>
-        <w:br/>
-      </w:r>
-      <w:r>
-        <w:rPr>
-          <w:b/>
-          <w:bCs/>
-          <w:i/>
-          <w:iCs/>
-          <w:highlight w:val="yellow"/>
-        </w:rPr>
-        <w:t>FUNCTION Progress_Click(event sender, event args)</w:t>
-      </w:r>
-    </w:p>
-    <w:p>
-      <w:pPr>
-        <w:rPr>
-          <w:b/>
-          <w:bCs/>
-          <w:i/>
-          <w:iCs/>
-          <w:highlight w:val="yellow"/>
-        </w:rPr>
-      </w:pPr>
-      <w:r>
-        <w:rPr>
-          <w:b/>
-          <w:bCs/>
-          <w:i/>
-          <w:iCs/>
-          <w:highlight w:val="yellow"/>
-        </w:rPr>
-        <w:t xml:space="preserve">    RETRIEVE testScores dictionary from GlobalData</w:t>
-      </w:r>
-    </w:p>
-    <w:p>
-      <w:pPr>
-        <w:rPr>
-          <w:b/>
-          <w:bCs/>
-          <w:i/>
-          <w:iCs/>
-          <w:highlight w:val="yellow"/>
-        </w:rPr>
-      </w:pPr>
-      <w:r>
-        <w:rPr>
-          <w:b/>
-          <w:bCs/>
-          <w:i/>
-          <w:iCs/>
-          <w:highlight w:val="yellow"/>
-        </w:rPr>
-        <w:t xml:space="preserve">    CREATE new instance of Progress_Page called nextForm, passing testScores as an argument</w:t>
-      </w:r>
-    </w:p>
-    <w:p>
-      <w:pPr>
-        <w:rPr>
-          <w:b/>
-          <w:bCs/>
-          <w:i/>
-          <w:iCs/>
-          <w:highlight w:val="yellow"/>
-        </w:rPr>
-      </w:pPr>
-      <w:r>
-        <w:rPr>
-          <w:b/>
-          <w:bCs/>
-          <w:i/>
-          <w:iCs/>
-          <w:highlight w:val="yellow"/>
-        </w:rPr>
-        <w:t xml:space="preserve">    DISPLAY nextForm (Show it on the screen)</w:t>
-      </w:r>
-    </w:p>
-    <w:p>
-      <w:pPr>
-        <w:rPr>
-          <w:b/>
-          <w:bCs/>
-          <w:i/>
-          <w:iCs/>
-          <w:highlight w:val="yellow"/>
-        </w:rPr>
-      </w:pPr>
-      <w:r>
-        <w:rPr>
-          <w:b/>
-          <w:bCs/>
-          <w:i/>
-          <w:iCs/>
-          <w:highlight w:val="yellow"/>
-        </w:rPr>
-        <w:t xml:space="preserve">    HIDE the current form</w:t>
-      </w:r>
-    </w:p>
-    <w:p>
-      <w:pPr>
-        <w:rPr>
-          <w:b/>
-          <w:bCs/>
-          <w:i/>
-          <w:iCs/>
-        </w:rPr>
-      </w:pPr>
-      <w:r>
-        <w:rPr>
-          <w:b/>
-          <w:bCs/>
-          <w:i/>
-          <w:iCs/>
-          <w:highlight w:val="yellow"/>
-        </w:rPr>
-        <w:t>END FUNCTION</w:t>
-      </w:r>
-    </w:p>
-    <w:p>
-      <w:pPr>
-        <w:rPr>
-          <w:b/>
-          <w:bCs/>
-          <w:i/>
-          <w:iCs/>
-        </w:rPr>
-      </w:pPr>
-    </w:p>
-    <w:p>
-      <w:pPr>
-        <w:rPr>
-          <w:b/>
-          <w:bCs/>
-          <w:i/>
-          <w:iCs/>
-        </w:rPr>
-      </w:pPr>
-    </w:p>
-    <w:p>
-      <w:pPr>
-        <w:rPr>
-          <w:b/>
-          <w:bCs/>
-          <w:i/>
-          <w:iCs/>
-        </w:rPr>
-      </w:pPr>
-    </w:p>
-    <w:p>
-      <w:pPr>
-        <w:rPr>
-          <w:b/>
-          <w:bCs/>
-          <w:i/>
-          <w:iCs/>
-        </w:rPr>
-      </w:pPr>
-    </w:p>
-    <w:p>
-      <w:pPr>
-        <w:rPr>
-          <w:b/>
-          <w:bCs/>
-          <w:i/>
-          <w:iCs/>
-        </w:rPr>
-      </w:pPr>
-    </w:p>
-    <w:p>
-      <w:pPr>
-        <w:rPr>
-          <w:b/>
-          <w:bCs/>
-          <w:i/>
-          <w:iCs/>
-        </w:rPr>
-      </w:pPr>
-    </w:p>
-    <w:p>
-      <w:pPr>
-        <w:rPr>
-          <w:b/>
-          <w:bCs/>
-          <w:i/>
-          <w:iCs/>
-        </w:rPr>
-      </w:pPr>
-    </w:p>
-    <w:p>
-      <w:pPr>
-        <w:rPr>
-          <w:b/>
-          <w:bCs/>
-          <w:i/>
-          <w:iCs/>
-        </w:rPr>
-      </w:pPr>
-    </w:p>
-    <w:p>
-      <w:pPr>
-        <w:rPr>
-          <w:b/>
-          <w:bCs/>
-          <w:i/>
-          <w:iCs/>
-        </w:rPr>
-      </w:pPr>
-    </w:p>
-    <w:p>
-      <w:pPr>
-        <w:rPr>
-          <w:b/>
-          <w:bCs/>
-          <w:i/>
-          <w:iCs/>
-        </w:rPr>
-      </w:pPr>
-    </w:p>
-    <w:p>
-      <w:pPr>
-        <w:rPr>
-          <w:b/>
-          <w:bCs/>
-          <w:i/>
-          <w:iCs/>
-        </w:rPr>
-      </w:pPr>
-    </w:p>
-    <w:p>
-      <w:pPr>
-        <w:rPr>
-          <w:b/>
-          <w:bCs/>
-          <w:i/>
-          <w:iCs/>
-        </w:rPr>
-      </w:pPr>
-    </w:p>
-    <w:p>
-      <w:pPr>
-        <w:rPr>
-          <w:b/>
-          <w:bCs/>
-          <w:i/>
-          <w:iCs/>
-        </w:rPr>
-      </w:pPr>
-    </w:p>
-    <w:p>
-      <w:pPr>
-        <w:rPr>
-          <w:b/>
-          <w:bCs/>
-          <w:i/>
-          <w:iCs/>
-        </w:rPr>
-      </w:pPr>
+      <w:r>
+        <w:t>By carefully planning these steps, I will ensure smooth navigation between pages and efficient handling of user actions. Each form will serve its intended purpose, and any necessary data will be passed seamlessly. This design ensures that the workflow is clean, functional, and easy to maintain.</w:t>
+      </w:r>
     </w:p>
     <w:p>
       <w:pPr>
@@ -16494,6 +16884,679 @@
 <file path=word/numbering.xml><?xml version="1.0" encoding="utf-8"?>
 <w:numbering xmlns:wpc="http://schemas.microsoft.com/office/word/2010/wordprocessingCanvas" xmlns:cx="http://schemas.microsoft.com/office/drawing/2014/chartex" xmlns:cx1="http://schemas.microsoft.com/office/drawing/2015/9/8/chartex" xmlns:cx2="http://schemas.microsoft.com/office/drawing/2015/10/21/chartex" xmlns:cx3="http://schemas.microsoft.com/office/drawing/2016/5/9/chartex" xmlns:cx4="http://schemas.microsoft.com/office/drawing/2016/5/10/chartex" xmlns:cx5="http://schemas.microsoft.com/office/drawing/2016/5/11/chartex" xmlns:cx6="http://schemas.microsoft.com/office/drawing/2016/5/12/chartex" xmlns:cx7="http://schemas.microsoft.com/office/drawing/2016/5/13/chartex" xmlns:cx8="http://schemas.microsoft.com/office/drawing/2016/5/14/chartex" xmlns:mc="http://schemas.openxmlformats.org/markup-compatibility/2006" xmlns:aink="http://schemas.microsoft.com/office/drawing/2016/ink" xmlns:am3d="http://schemas.microsoft.com/office/drawing/2017/model3d" xmlns:o="urn:schemas-microsoft-com:office:office" xmlns:oel="http://schemas.microsoft.com/office/2019/extlst" xmlns:r="http://schemas.openxmlformats.org/officeDocument/2006/relationships" xmlns:m="http://schemas.openxmlformats.org/officeDocument/2006/math" xmlns:v="urn:schemas-microsoft-com:vml" xmlns:wp14="http://schemas.microsoft.com/office/word/2010/wordprocessingDrawing" xmlns:wp="http://schemas.openxmlformats.org/drawingml/2006/wordprocessingDrawing" xmlns:w10="urn:schemas-microsoft-com:office:word" xmlns:w="http://schemas.openxmlformats.org/wordprocessingml/2006/main" xmlns:w14="http://schemas.microsoft.com/office/word/2010/wordml" xmlns:w15="http://schemas.microsoft.com/office/word/2012/wordml" xmlns:w16cex="http://schemas.microsoft.com/office/word/2018/wordml/cex" xmlns:w16cid="http://schemas.microsoft.com/office/word/2016/wordml/cid" xmlns:w16="http://schemas.microsoft.com/office/word/2018/wordml" xmlns:w16du="http://schemas.microsoft.com/office/word/2023/wordml/word16du" xmlns:w16sdtdh="http://schemas.microsoft.com/office/word/2020/wordml/sdtdatahash" xmlns:w16se="http://schemas.microsoft.com/office/word/2015/wordml/symex" xmlns:wpg="http://schemas.microsoft.com/office/word/2010/wordprocessingGroup" xmlns:wpi="http://schemas.microsoft.com/office/word/2010/wordprocessingInk" xmlns:wne="http://schemas.microsoft.com/office/word/2006/wordml" xmlns:wps="http://schemas.microsoft.com/office/word/2010/wordprocessingShape" mc:Ignorable="w14 w15 w16se w16cid w16 w16cex w16sdtdh w16du wp14">
   <w:abstractNum w:abstractNumId="0" w15:restartNumberingAfterBreak="0">
+    <w:nsid w:val="04667A3C"/>
+    <w:multiLevelType w:val="multilevel"/>
+    <w:tmpl w:val="50B2320A"/>
+    <w:lvl w:ilvl="0">
+      <w:start w:val="1"/>
+      <w:numFmt w:val="decimal"/>
+      <w:lvlText w:val="%1."/>
+      <w:lvlJc w:val="left"/>
+      <w:pPr>
+        <w:tabs>
+          <w:tab w:val="num" w:pos="720"/>
+        </w:tabs>
+        <w:ind w:left="720" w:hanging="360"/>
+      </w:pPr>
+    </w:lvl>
+    <w:lvl w:ilvl="1" w:tentative="1">
+      <w:start w:val="1"/>
+      <w:numFmt w:val="decimal"/>
+      <w:lvlText w:val="%2."/>
+      <w:lvlJc w:val="left"/>
+      <w:pPr>
+        <w:tabs>
+          <w:tab w:val="num" w:pos="1440"/>
+        </w:tabs>
+        <w:ind w:left="1440" w:hanging="360"/>
+      </w:pPr>
+    </w:lvl>
+    <w:lvl w:ilvl="2" w:tentative="1">
+      <w:start w:val="1"/>
+      <w:numFmt w:val="decimal"/>
+      <w:lvlText w:val="%3."/>
+      <w:lvlJc w:val="left"/>
+      <w:pPr>
+        <w:tabs>
+          <w:tab w:val="num" w:pos="2160"/>
+        </w:tabs>
+        <w:ind w:left="2160" w:hanging="360"/>
+      </w:pPr>
+    </w:lvl>
+    <w:lvl w:ilvl="3" w:tentative="1">
+      <w:start w:val="1"/>
+      <w:numFmt w:val="decimal"/>
+      <w:lvlText w:val="%4."/>
+      <w:lvlJc w:val="left"/>
+      <w:pPr>
+        <w:tabs>
+          <w:tab w:val="num" w:pos="2880"/>
+        </w:tabs>
+        <w:ind w:left="2880" w:hanging="360"/>
+      </w:pPr>
+    </w:lvl>
+    <w:lvl w:ilvl="4" w:tentative="1">
+      <w:start w:val="1"/>
+      <w:numFmt w:val="decimal"/>
+      <w:lvlText w:val="%5."/>
+      <w:lvlJc w:val="left"/>
+      <w:pPr>
+        <w:tabs>
+          <w:tab w:val="num" w:pos="3600"/>
+        </w:tabs>
+        <w:ind w:left="3600" w:hanging="360"/>
+      </w:pPr>
+    </w:lvl>
+    <w:lvl w:ilvl="5" w:tentative="1">
+      <w:start w:val="1"/>
+      <w:numFmt w:val="decimal"/>
+      <w:lvlText w:val="%6."/>
+      <w:lvlJc w:val="left"/>
+      <w:pPr>
+        <w:tabs>
+          <w:tab w:val="num" w:pos="4320"/>
+        </w:tabs>
+        <w:ind w:left="4320" w:hanging="360"/>
+      </w:pPr>
+    </w:lvl>
+    <w:lvl w:ilvl="6" w:tentative="1">
+      <w:start w:val="1"/>
+      <w:numFmt w:val="decimal"/>
+      <w:lvlText w:val="%7."/>
+      <w:lvlJc w:val="left"/>
+      <w:pPr>
+        <w:tabs>
+          <w:tab w:val="num" w:pos="5040"/>
+        </w:tabs>
+        <w:ind w:left="5040" w:hanging="360"/>
+      </w:pPr>
+    </w:lvl>
+    <w:lvl w:ilvl="7" w:tentative="1">
+      <w:start w:val="1"/>
+      <w:numFmt w:val="decimal"/>
+      <w:lvlText w:val="%8."/>
+      <w:lvlJc w:val="left"/>
+      <w:pPr>
+        <w:tabs>
+          <w:tab w:val="num" w:pos="5760"/>
+        </w:tabs>
+        <w:ind w:left="5760" w:hanging="360"/>
+      </w:pPr>
+    </w:lvl>
+    <w:lvl w:ilvl="8" w:tentative="1">
+      <w:start w:val="1"/>
+      <w:numFmt w:val="decimal"/>
+      <w:lvlText w:val="%9."/>
+      <w:lvlJc w:val="left"/>
+      <w:pPr>
+        <w:tabs>
+          <w:tab w:val="num" w:pos="6480"/>
+        </w:tabs>
+        <w:ind w:left="6480" w:hanging="360"/>
+      </w:pPr>
+    </w:lvl>
+  </w:abstractNum>
+  <w:abstractNum w:abstractNumId="1" w15:restartNumberingAfterBreak="0">
+    <w:nsid w:val="1544061F"/>
+    <w:multiLevelType w:val="multilevel"/>
+    <w:tmpl w:val="ED7440C0"/>
+    <w:lvl w:ilvl="0">
+      <w:start w:val="1"/>
+      <w:numFmt w:val="bullet"/>
+      <w:lvlText w:val=""/>
+      <w:lvlJc w:val="left"/>
+      <w:pPr>
+        <w:tabs>
+          <w:tab w:val="num" w:pos="720"/>
+        </w:tabs>
+        <w:ind w:left="720" w:hanging="360"/>
+      </w:pPr>
+      <w:rPr>
+        <w:rFonts w:ascii="Symbol" w:hAnsi="Symbol" w:hint="default"/>
+        <w:sz w:val="20"/>
+      </w:rPr>
+    </w:lvl>
+    <w:lvl w:ilvl="1" w:tentative="1">
+      <w:start w:val="1"/>
+      <w:numFmt w:val="bullet"/>
+      <w:lvlText w:val="o"/>
+      <w:lvlJc w:val="left"/>
+      <w:pPr>
+        <w:tabs>
+          <w:tab w:val="num" w:pos="1440"/>
+        </w:tabs>
+        <w:ind w:left="1440" w:hanging="360"/>
+      </w:pPr>
+      <w:rPr>
+        <w:rFonts w:ascii="Courier New" w:hAnsi="Courier New" w:hint="default"/>
+        <w:sz w:val="20"/>
+      </w:rPr>
+    </w:lvl>
+    <w:lvl w:ilvl="2" w:tentative="1">
+      <w:start w:val="1"/>
+      <w:numFmt w:val="bullet"/>
+      <w:lvlText w:val=""/>
+      <w:lvlJc w:val="left"/>
+      <w:pPr>
+        <w:tabs>
+          <w:tab w:val="num" w:pos="2160"/>
+        </w:tabs>
+        <w:ind w:left="2160" w:hanging="360"/>
+      </w:pPr>
+      <w:rPr>
+        <w:rFonts w:ascii="Wingdings" w:hAnsi="Wingdings" w:hint="default"/>
+        <w:sz w:val="20"/>
+      </w:rPr>
+    </w:lvl>
+    <w:lvl w:ilvl="3" w:tentative="1">
+      <w:start w:val="1"/>
+      <w:numFmt w:val="bullet"/>
+      <w:lvlText w:val=""/>
+      <w:lvlJc w:val="left"/>
+      <w:pPr>
+        <w:tabs>
+          <w:tab w:val="num" w:pos="2880"/>
+        </w:tabs>
+        <w:ind w:left="2880" w:hanging="360"/>
+      </w:pPr>
+      <w:rPr>
+        <w:rFonts w:ascii="Wingdings" w:hAnsi="Wingdings" w:hint="default"/>
+        <w:sz w:val="20"/>
+      </w:rPr>
+    </w:lvl>
+    <w:lvl w:ilvl="4" w:tentative="1">
+      <w:start w:val="1"/>
+      <w:numFmt w:val="bullet"/>
+      <w:lvlText w:val=""/>
+      <w:lvlJc w:val="left"/>
+      <w:pPr>
+        <w:tabs>
+          <w:tab w:val="num" w:pos="3600"/>
+        </w:tabs>
+        <w:ind w:left="3600" w:hanging="360"/>
+      </w:pPr>
+      <w:rPr>
+        <w:rFonts w:ascii="Wingdings" w:hAnsi="Wingdings" w:hint="default"/>
+        <w:sz w:val="20"/>
+      </w:rPr>
+    </w:lvl>
+    <w:lvl w:ilvl="5" w:tentative="1">
+      <w:start w:val="1"/>
+      <w:numFmt w:val="bullet"/>
+      <w:lvlText w:val=""/>
+      <w:lvlJc w:val="left"/>
+      <w:pPr>
+        <w:tabs>
+          <w:tab w:val="num" w:pos="4320"/>
+        </w:tabs>
+        <w:ind w:left="4320" w:hanging="360"/>
+      </w:pPr>
+      <w:rPr>
+        <w:rFonts w:ascii="Wingdings" w:hAnsi="Wingdings" w:hint="default"/>
+        <w:sz w:val="20"/>
+      </w:rPr>
+    </w:lvl>
+    <w:lvl w:ilvl="6" w:tentative="1">
+      <w:start w:val="1"/>
+      <w:numFmt w:val="bullet"/>
+      <w:lvlText w:val=""/>
+      <w:lvlJc w:val="left"/>
+      <w:pPr>
+        <w:tabs>
+          <w:tab w:val="num" w:pos="5040"/>
+        </w:tabs>
+        <w:ind w:left="5040" w:hanging="360"/>
+      </w:pPr>
+      <w:rPr>
+        <w:rFonts w:ascii="Wingdings" w:hAnsi="Wingdings" w:hint="default"/>
+        <w:sz w:val="20"/>
+      </w:rPr>
+    </w:lvl>
+    <w:lvl w:ilvl="7" w:tentative="1">
+      <w:start w:val="1"/>
+      <w:numFmt w:val="bullet"/>
+      <w:lvlText w:val=""/>
+      <w:lvlJc w:val="left"/>
+      <w:pPr>
+        <w:tabs>
+          <w:tab w:val="num" w:pos="5760"/>
+        </w:tabs>
+        <w:ind w:left="5760" w:hanging="360"/>
+      </w:pPr>
+      <w:rPr>
+        <w:rFonts w:ascii="Wingdings" w:hAnsi="Wingdings" w:hint="default"/>
+        <w:sz w:val="20"/>
+      </w:rPr>
+    </w:lvl>
+    <w:lvl w:ilvl="8" w:tentative="1">
+      <w:start w:val="1"/>
+      <w:numFmt w:val="bullet"/>
+      <w:lvlText w:val=""/>
+      <w:lvlJc w:val="left"/>
+      <w:pPr>
+        <w:tabs>
+          <w:tab w:val="num" w:pos="6480"/>
+        </w:tabs>
+        <w:ind w:left="6480" w:hanging="360"/>
+      </w:pPr>
+      <w:rPr>
+        <w:rFonts w:ascii="Wingdings" w:hAnsi="Wingdings" w:hint="default"/>
+        <w:sz w:val="20"/>
+      </w:rPr>
+    </w:lvl>
+  </w:abstractNum>
+  <w:abstractNum w:abstractNumId="2" w15:restartNumberingAfterBreak="0">
+    <w:nsid w:val="30100BEB"/>
+    <w:multiLevelType w:val="multilevel"/>
+    <w:tmpl w:val="B04E0B7C"/>
+    <w:lvl w:ilvl="0">
+      <w:start w:val="1"/>
+      <w:numFmt w:val="bullet"/>
+      <w:lvlText w:val=""/>
+      <w:lvlJc w:val="left"/>
+      <w:pPr>
+        <w:tabs>
+          <w:tab w:val="num" w:pos="720"/>
+        </w:tabs>
+        <w:ind w:left="720" w:hanging="360"/>
+      </w:pPr>
+      <w:rPr>
+        <w:rFonts w:ascii="Symbol" w:hAnsi="Symbol" w:hint="default"/>
+        <w:sz w:val="20"/>
+      </w:rPr>
+    </w:lvl>
+    <w:lvl w:ilvl="1" w:tentative="1">
+      <w:start w:val="1"/>
+      <w:numFmt w:val="bullet"/>
+      <w:lvlText w:val="o"/>
+      <w:lvlJc w:val="left"/>
+      <w:pPr>
+        <w:tabs>
+          <w:tab w:val="num" w:pos="1440"/>
+        </w:tabs>
+        <w:ind w:left="1440" w:hanging="360"/>
+      </w:pPr>
+      <w:rPr>
+        <w:rFonts w:ascii="Courier New" w:hAnsi="Courier New" w:hint="default"/>
+        <w:sz w:val="20"/>
+      </w:rPr>
+    </w:lvl>
+    <w:lvl w:ilvl="2" w:tentative="1">
+      <w:start w:val="1"/>
+      <w:numFmt w:val="bullet"/>
+      <w:lvlText w:val=""/>
+      <w:lvlJc w:val="left"/>
+      <w:pPr>
+        <w:tabs>
+          <w:tab w:val="num" w:pos="2160"/>
+        </w:tabs>
+        <w:ind w:left="2160" w:hanging="360"/>
+      </w:pPr>
+      <w:rPr>
+        <w:rFonts w:ascii="Wingdings" w:hAnsi="Wingdings" w:hint="default"/>
+        <w:sz w:val="20"/>
+      </w:rPr>
+    </w:lvl>
+    <w:lvl w:ilvl="3" w:tentative="1">
+      <w:start w:val="1"/>
+      <w:numFmt w:val="bullet"/>
+      <w:lvlText w:val=""/>
+      <w:lvlJc w:val="left"/>
+      <w:pPr>
+        <w:tabs>
+          <w:tab w:val="num" w:pos="2880"/>
+        </w:tabs>
+        <w:ind w:left="2880" w:hanging="360"/>
+      </w:pPr>
+      <w:rPr>
+        <w:rFonts w:ascii="Wingdings" w:hAnsi="Wingdings" w:hint="default"/>
+        <w:sz w:val="20"/>
+      </w:rPr>
+    </w:lvl>
+    <w:lvl w:ilvl="4" w:tentative="1">
+      <w:start w:val="1"/>
+      <w:numFmt w:val="bullet"/>
+      <w:lvlText w:val=""/>
+      <w:lvlJc w:val="left"/>
+      <w:pPr>
+        <w:tabs>
+          <w:tab w:val="num" w:pos="3600"/>
+        </w:tabs>
+        <w:ind w:left="3600" w:hanging="360"/>
+      </w:pPr>
+      <w:rPr>
+        <w:rFonts w:ascii="Wingdings" w:hAnsi="Wingdings" w:hint="default"/>
+        <w:sz w:val="20"/>
+      </w:rPr>
+    </w:lvl>
+    <w:lvl w:ilvl="5" w:tentative="1">
+      <w:start w:val="1"/>
+      <w:numFmt w:val="bullet"/>
+      <w:lvlText w:val=""/>
+      <w:lvlJc w:val="left"/>
+      <w:pPr>
+        <w:tabs>
+          <w:tab w:val="num" w:pos="4320"/>
+        </w:tabs>
+        <w:ind w:left="4320" w:hanging="360"/>
+      </w:pPr>
+      <w:rPr>
+        <w:rFonts w:ascii="Wingdings" w:hAnsi="Wingdings" w:hint="default"/>
+        <w:sz w:val="20"/>
+      </w:rPr>
+    </w:lvl>
+    <w:lvl w:ilvl="6" w:tentative="1">
+      <w:start w:val="1"/>
+      <w:numFmt w:val="bullet"/>
+      <w:lvlText w:val=""/>
+      <w:lvlJc w:val="left"/>
+      <w:pPr>
+        <w:tabs>
+          <w:tab w:val="num" w:pos="5040"/>
+        </w:tabs>
+        <w:ind w:left="5040" w:hanging="360"/>
+      </w:pPr>
+      <w:rPr>
+        <w:rFonts w:ascii="Wingdings" w:hAnsi="Wingdings" w:hint="default"/>
+        <w:sz w:val="20"/>
+      </w:rPr>
+    </w:lvl>
+    <w:lvl w:ilvl="7" w:tentative="1">
+      <w:start w:val="1"/>
+      <w:numFmt w:val="bullet"/>
+      <w:lvlText w:val=""/>
+      <w:lvlJc w:val="left"/>
+      <w:pPr>
+        <w:tabs>
+          <w:tab w:val="num" w:pos="5760"/>
+        </w:tabs>
+        <w:ind w:left="5760" w:hanging="360"/>
+      </w:pPr>
+      <w:rPr>
+        <w:rFonts w:ascii="Wingdings" w:hAnsi="Wingdings" w:hint="default"/>
+        <w:sz w:val="20"/>
+      </w:rPr>
+    </w:lvl>
+    <w:lvl w:ilvl="8" w:tentative="1">
+      <w:start w:val="1"/>
+      <w:numFmt w:val="bullet"/>
+      <w:lvlText w:val=""/>
+      <w:lvlJc w:val="left"/>
+      <w:pPr>
+        <w:tabs>
+          <w:tab w:val="num" w:pos="6480"/>
+        </w:tabs>
+        <w:ind w:left="6480" w:hanging="360"/>
+      </w:pPr>
+      <w:rPr>
+        <w:rFonts w:ascii="Wingdings" w:hAnsi="Wingdings" w:hint="default"/>
+        <w:sz w:val="20"/>
+      </w:rPr>
+    </w:lvl>
+  </w:abstractNum>
+  <w:abstractNum w:abstractNumId="3" w15:restartNumberingAfterBreak="0">
+    <w:nsid w:val="48F34501"/>
+    <w:multiLevelType w:val="multilevel"/>
+    <w:tmpl w:val="07F2482E"/>
+    <w:lvl w:ilvl="0">
+      <w:start w:val="1"/>
+      <w:numFmt w:val="decimal"/>
+      <w:lvlText w:val="%1."/>
+      <w:lvlJc w:val="left"/>
+      <w:pPr>
+        <w:tabs>
+          <w:tab w:val="num" w:pos="720"/>
+        </w:tabs>
+        <w:ind w:left="720" w:hanging="360"/>
+      </w:pPr>
+    </w:lvl>
+    <w:lvl w:ilvl="1" w:tentative="1">
+      <w:start w:val="1"/>
+      <w:numFmt w:val="decimal"/>
+      <w:lvlText w:val="%2."/>
+      <w:lvlJc w:val="left"/>
+      <w:pPr>
+        <w:tabs>
+          <w:tab w:val="num" w:pos="1440"/>
+        </w:tabs>
+        <w:ind w:left="1440" w:hanging="360"/>
+      </w:pPr>
+    </w:lvl>
+    <w:lvl w:ilvl="2" w:tentative="1">
+      <w:start w:val="1"/>
+      <w:numFmt w:val="decimal"/>
+      <w:lvlText w:val="%3."/>
+      <w:lvlJc w:val="left"/>
+      <w:pPr>
+        <w:tabs>
+          <w:tab w:val="num" w:pos="2160"/>
+        </w:tabs>
+        <w:ind w:left="2160" w:hanging="360"/>
+      </w:pPr>
+    </w:lvl>
+    <w:lvl w:ilvl="3" w:tentative="1">
+      <w:start w:val="1"/>
+      <w:numFmt w:val="decimal"/>
+      <w:lvlText w:val="%4."/>
+      <w:lvlJc w:val="left"/>
+      <w:pPr>
+        <w:tabs>
+          <w:tab w:val="num" w:pos="2880"/>
+        </w:tabs>
+        <w:ind w:left="2880" w:hanging="360"/>
+      </w:pPr>
+    </w:lvl>
+    <w:lvl w:ilvl="4" w:tentative="1">
+      <w:start w:val="1"/>
+      <w:numFmt w:val="decimal"/>
+      <w:lvlText w:val="%5."/>
+      <w:lvlJc w:val="left"/>
+      <w:pPr>
+        <w:tabs>
+          <w:tab w:val="num" w:pos="3600"/>
+        </w:tabs>
+        <w:ind w:left="3600" w:hanging="360"/>
+      </w:pPr>
+    </w:lvl>
+    <w:lvl w:ilvl="5" w:tentative="1">
+      <w:start w:val="1"/>
+      <w:numFmt w:val="decimal"/>
+      <w:lvlText w:val="%6."/>
+      <w:lvlJc w:val="left"/>
+      <w:pPr>
+        <w:tabs>
+          <w:tab w:val="num" w:pos="4320"/>
+        </w:tabs>
+        <w:ind w:left="4320" w:hanging="360"/>
+      </w:pPr>
+    </w:lvl>
+    <w:lvl w:ilvl="6" w:tentative="1">
+      <w:start w:val="1"/>
+      <w:numFmt w:val="decimal"/>
+      <w:lvlText w:val="%7."/>
+      <w:lvlJc w:val="left"/>
+      <w:pPr>
+        <w:tabs>
+          <w:tab w:val="num" w:pos="5040"/>
+        </w:tabs>
+        <w:ind w:left="5040" w:hanging="360"/>
+      </w:pPr>
+    </w:lvl>
+    <w:lvl w:ilvl="7" w:tentative="1">
+      <w:start w:val="1"/>
+      <w:numFmt w:val="decimal"/>
+      <w:lvlText w:val="%8."/>
+      <w:lvlJc w:val="left"/>
+      <w:pPr>
+        <w:tabs>
+          <w:tab w:val="num" w:pos="5760"/>
+        </w:tabs>
+        <w:ind w:left="5760" w:hanging="360"/>
+      </w:pPr>
+    </w:lvl>
+    <w:lvl w:ilvl="8" w:tentative="1">
+      <w:start w:val="1"/>
+      <w:numFmt w:val="decimal"/>
+      <w:lvlText w:val="%9."/>
+      <w:lvlJc w:val="left"/>
+      <w:pPr>
+        <w:tabs>
+          <w:tab w:val="num" w:pos="6480"/>
+        </w:tabs>
+        <w:ind w:left="6480" w:hanging="360"/>
+      </w:pPr>
+    </w:lvl>
+  </w:abstractNum>
+  <w:abstractNum w:abstractNumId="4" w15:restartNumberingAfterBreak="0">
+    <w:nsid w:val="7EF55695"/>
+    <w:multiLevelType w:val="multilevel"/>
+    <w:tmpl w:val="D758DAC2"/>
+    <w:lvl w:ilvl="0">
+      <w:start w:val="1"/>
+      <w:numFmt w:val="bullet"/>
+      <w:lvlText w:val=""/>
+      <w:lvlJc w:val="left"/>
+      <w:pPr>
+        <w:tabs>
+          <w:tab w:val="num" w:pos="720"/>
+        </w:tabs>
+        <w:ind w:left="720" w:hanging="360"/>
+      </w:pPr>
+      <w:rPr>
+        <w:rFonts w:ascii="Symbol" w:hAnsi="Symbol" w:hint="default"/>
+        <w:sz w:val="20"/>
+      </w:rPr>
+    </w:lvl>
+    <w:lvl w:ilvl="1" w:tentative="1">
+      <w:start w:val="1"/>
+      <w:numFmt w:val="bullet"/>
+      <w:lvlText w:val="o"/>
+      <w:lvlJc w:val="left"/>
+      <w:pPr>
+        <w:tabs>
+          <w:tab w:val="num" w:pos="1440"/>
+        </w:tabs>
+        <w:ind w:left="1440" w:hanging="360"/>
+      </w:pPr>
+      <w:rPr>
+        <w:rFonts w:ascii="Courier New" w:hAnsi="Courier New" w:hint="default"/>
+        <w:sz w:val="20"/>
+      </w:rPr>
+    </w:lvl>
+    <w:lvl w:ilvl="2" w:tentative="1">
+      <w:start w:val="1"/>
+      <w:numFmt w:val="bullet"/>
+      <w:lvlText w:val=""/>
+      <w:lvlJc w:val="left"/>
+      <w:pPr>
+        <w:tabs>
+          <w:tab w:val="num" w:pos="2160"/>
+        </w:tabs>
+        <w:ind w:left="2160" w:hanging="360"/>
+      </w:pPr>
+      <w:rPr>
+        <w:rFonts w:ascii="Wingdings" w:hAnsi="Wingdings" w:hint="default"/>
+        <w:sz w:val="20"/>
+      </w:rPr>
+    </w:lvl>
+    <w:lvl w:ilvl="3" w:tentative="1">
+      <w:start w:val="1"/>
+      <w:numFmt w:val="bullet"/>
+      <w:lvlText w:val=""/>
+      <w:lvlJc w:val="left"/>
+      <w:pPr>
+        <w:tabs>
+          <w:tab w:val="num" w:pos="2880"/>
+        </w:tabs>
+        <w:ind w:left="2880" w:hanging="360"/>
+      </w:pPr>
+      <w:rPr>
+        <w:rFonts w:ascii="Wingdings" w:hAnsi="Wingdings" w:hint="default"/>
+        <w:sz w:val="20"/>
+      </w:rPr>
+    </w:lvl>
+    <w:lvl w:ilvl="4" w:tentative="1">
+      <w:start w:val="1"/>
+      <w:numFmt w:val="bullet"/>
+      <w:lvlText w:val=""/>
+      <w:lvlJc w:val="left"/>
+      <w:pPr>
+        <w:tabs>
+          <w:tab w:val="num" w:pos="3600"/>
+        </w:tabs>
+        <w:ind w:left="3600" w:hanging="360"/>
+      </w:pPr>
+      <w:rPr>
+        <w:rFonts w:ascii="Wingdings" w:hAnsi="Wingdings" w:hint="default"/>
+        <w:sz w:val="20"/>
+      </w:rPr>
+    </w:lvl>
+    <w:lvl w:ilvl="5" w:tentative="1">
+      <w:start w:val="1"/>
+      <w:numFmt w:val="bullet"/>
+      <w:lvlText w:val=""/>
+      <w:lvlJc w:val="left"/>
+      <w:pPr>
+        <w:tabs>
+          <w:tab w:val="num" w:pos="4320"/>
+        </w:tabs>
+        <w:ind w:left="4320" w:hanging="360"/>
+      </w:pPr>
+      <w:rPr>
+        <w:rFonts w:ascii="Wingdings" w:hAnsi="Wingdings" w:hint="default"/>
+        <w:sz w:val="20"/>
+      </w:rPr>
+    </w:lvl>
+    <w:lvl w:ilvl="6" w:tentative="1">
+      <w:start w:val="1"/>
+      <w:numFmt w:val="bullet"/>
+      <w:lvlText w:val=""/>
+      <w:lvlJc w:val="left"/>
+      <w:pPr>
+        <w:tabs>
+          <w:tab w:val="num" w:pos="5040"/>
+        </w:tabs>
+        <w:ind w:left="5040" w:hanging="360"/>
+      </w:pPr>
+      <w:rPr>
+        <w:rFonts w:ascii="Wingdings" w:hAnsi="Wingdings" w:hint="default"/>
+        <w:sz w:val="20"/>
+      </w:rPr>
+    </w:lvl>
+    <w:lvl w:ilvl="7" w:tentative="1">
+      <w:start w:val="1"/>
+      <w:numFmt w:val="bullet"/>
+      <w:lvlText w:val=""/>
+      <w:lvlJc w:val="left"/>
+      <w:pPr>
+        <w:tabs>
+          <w:tab w:val="num" w:pos="5760"/>
+        </w:tabs>
+        <w:ind w:left="5760" w:hanging="360"/>
+      </w:pPr>
+      <w:rPr>
+        <w:rFonts w:ascii="Wingdings" w:hAnsi="Wingdings" w:hint="default"/>
+        <w:sz w:val="20"/>
+      </w:rPr>
+    </w:lvl>
+    <w:lvl w:ilvl="8" w:tentative="1">
+      <w:start w:val="1"/>
+      <w:numFmt w:val="bullet"/>
+      <w:lvlText w:val=""/>
+      <w:lvlJc w:val="left"/>
+      <w:pPr>
+        <w:tabs>
+          <w:tab w:val="num" w:pos="6480"/>
+        </w:tabs>
+        <w:ind w:left="6480" w:hanging="360"/>
+      </w:pPr>
+      <w:rPr>
+        <w:rFonts w:ascii="Wingdings" w:hAnsi="Wingdings" w:hint="default"/>
+        <w:sz w:val="20"/>
+      </w:rPr>
+    </w:lvl>
+  </w:abstractNum>
+  <w:abstractNum w:abstractNumId="5" w15:restartNumberingAfterBreak="0">
     <w:nsid w:val="7FAE16B2"/>
     <w:multiLevelType w:val="multilevel"/>
     <w:tmpl w:val="DFC2A3C0"/>
@@ -16607,6 +17670,21 @@
     </w:lvl>
   </w:abstractNum>
   <w:num w:numId="1" w16cid:durableId="900138158">
+    <w:abstractNumId w:val="5"/>
+  </w:num>
+  <w:num w:numId="2" w16cid:durableId="2072149838">
+    <w:abstractNumId w:val="4"/>
+  </w:num>
+  <w:num w:numId="3" w16cid:durableId="1875650153">
+    <w:abstractNumId w:val="2"/>
+  </w:num>
+  <w:num w:numId="4" w16cid:durableId="801731453">
+    <w:abstractNumId w:val="1"/>
+  </w:num>
+  <w:num w:numId="5" w16cid:durableId="1058750301">
+    <w:abstractNumId w:val="3"/>
+  </w:num>
+  <w:num w:numId="6" w16cid:durableId="208617320">
     <w:abstractNumId w:val="0"/>
   </w:num>
 </w:numbering>
@@ -17216,7 +18294,6 @@
   <w:style w:type="character" w:default="1" w:styleId="DefaultParagraphFont">
     <w:name w:val="Default Paragraph Font"/>
     <w:uiPriority w:val="1"/>
-    <w:semiHidden/>
     <w:unhideWhenUsed/>
   </w:style>
   <w:style w:type="table" w:default="1" w:styleId="TableNormal">
@@ -17530,6 +18607,97 @@
       <w:spacing w:val="5"/>
     </w:rPr>
   </w:style>
+  <w:style w:type="paragraph" w:styleId="NormalWeb">
+    <w:name w:val="Normal (Web)"/>
+    <w:basedOn w:val="Normal"/>
+    <w:uiPriority w:val="99"/>
+    <w:unhideWhenUsed/>
+    <w:rsid w:val="00061514"/>
+    <w:pPr>
+      <w:spacing w:before="100" w:beforeAutospacing="1" w:after="100" w:afterAutospacing="1" w:line="240" w:lineRule="auto"/>
+    </w:pPr>
+    <w:rPr>
+      <w:rFonts w:ascii="Times New Roman" w:eastAsia="Times New Roman" w:hAnsi="Times New Roman" w:cs="Times New Roman"/>
+      <w:kern w:val="0"/>
+      <w14:ligatures w14:val="none"/>
+    </w:rPr>
+  </w:style>
+  <w:style w:type="character" w:styleId="Strong">
+    <w:name w:val="Strong"/>
+    <w:basedOn w:val="DefaultParagraphFont"/>
+    <w:uiPriority w:val="22"/>
+    <w:qFormat/>
+    <w:rsid w:val="00061514"/>
+    <w:rPr>
+      <w:b/>
+      <w:bCs/>
+    </w:rPr>
+  </w:style>
+  <w:style w:type="paragraph" w:styleId="HTMLPreformatted">
+    <w:name w:val="HTML Preformatted"/>
+    <w:basedOn w:val="Normal"/>
+    <w:link w:val="HTMLPreformattedChar"/>
+    <w:uiPriority w:val="99"/>
+    <w:semiHidden/>
+    <w:unhideWhenUsed/>
+    <w:rsid w:val="00061514"/>
+    <w:pPr>
+      <w:tabs>
+        <w:tab w:val="left" w:pos="916"/>
+        <w:tab w:val="left" w:pos="1832"/>
+        <w:tab w:val="left" w:pos="2748"/>
+        <w:tab w:val="left" w:pos="3664"/>
+        <w:tab w:val="left" w:pos="4580"/>
+        <w:tab w:val="left" w:pos="5496"/>
+        <w:tab w:val="left" w:pos="6412"/>
+        <w:tab w:val="left" w:pos="7328"/>
+        <w:tab w:val="left" w:pos="8244"/>
+        <w:tab w:val="left" w:pos="9160"/>
+        <w:tab w:val="left" w:pos="10076"/>
+        <w:tab w:val="left" w:pos="10992"/>
+        <w:tab w:val="left" w:pos="11908"/>
+        <w:tab w:val="left" w:pos="12824"/>
+        <w:tab w:val="left" w:pos="13740"/>
+        <w:tab w:val="left" w:pos="14656"/>
+      </w:tabs>
+      <w:spacing w:after="0" w:line="240" w:lineRule="auto"/>
+    </w:pPr>
+    <w:rPr>
+      <w:rFonts w:ascii="Courier New" w:eastAsia="Times New Roman" w:hAnsi="Courier New" w:cs="Courier New"/>
+      <w:kern w:val="0"/>
+      <w:sz w:val="20"/>
+      <w:szCs w:val="20"/>
+      <w14:ligatures w14:val="none"/>
+    </w:rPr>
+  </w:style>
+  <w:style w:type="character" w:customStyle="1" w:styleId="HTMLPreformattedChar">
+    <w:name w:val="HTML Preformatted Char"/>
+    <w:basedOn w:val="DefaultParagraphFont"/>
+    <w:link w:val="HTMLPreformatted"/>
+    <w:uiPriority w:val="99"/>
+    <w:semiHidden/>
+    <w:rsid w:val="00061514"/>
+    <w:rPr>
+      <w:rFonts w:ascii="Courier New" w:eastAsia="Times New Roman" w:hAnsi="Courier New" w:cs="Courier New"/>
+      <w:kern w:val="0"/>
+      <w:sz w:val="20"/>
+      <w:szCs w:val="20"/>
+      <w14:ligatures w14:val="none"/>
+    </w:rPr>
+  </w:style>
+  <w:style w:type="character" w:styleId="HTMLCode">
+    <w:name w:val="HTML Code"/>
+    <w:basedOn w:val="DefaultParagraphFont"/>
+    <w:uiPriority w:val="99"/>
+    <w:semiHidden/>
+    <w:unhideWhenUsed/>
+    <w:rsid w:val="00061514"/>
+    <w:rPr>
+      <w:rFonts w:ascii="Courier New" w:eastAsia="Times New Roman" w:hAnsi="Courier New" w:cs="Courier New"/>
+      <w:sz w:val="20"/>
+      <w:szCs w:val="20"/>
+    </w:rPr>
+  </w:style>
 </w:styles>
 </file>
 

</xml_diff>